<commit_message>
Final version of the exercie
</commit_message>
<xml_diff>
--- a/exercise/en/demo_usage_en.docx
+++ b/exercise/en/demo_usage_en.docx
@@ -46,7 +46,7 @@
         <w:t xml:space="preserve">features</w:t>
       </w:r>
     </w:p>
-    <w:bookmarkStart w:id="37" w:name="introduction"/>
+    <w:bookmarkStart w:id="47" w:name="introduction"/>
     <w:p>
       <w:pPr>
         <w:pStyle w:val="Heading1"/>
@@ -616,7 +616,7 @@
       </w:r>
     </w:p>
     <w:bookmarkEnd w:id="31"/>
-    <w:bookmarkStart w:id="36" w:name="exercise-using-linelist-features"/>
+    <w:bookmarkStart w:id="46" w:name="exercise-using-linelist-features"/>
     <w:p>
       <w:pPr>
         <w:pStyle w:val="Heading2"/>
@@ -669,13 +669,13 @@
         <w:t xml:space="preserve">We’re going to explore the linelist after importing the data from the sheet, and answer some questions.</w:t>
       </w:r>
     </w:p>
-    <w:bookmarkStart w:id="32" w:name="X3840e60e220e5f2dc0b08fa7ebed9e6b174c9f9"/>
+    <w:bookmarkStart w:id="32" w:name="discover-the-data-entry-sheet."/>
     <w:p>
       <w:pPr>
         <w:pStyle w:val="Heading4"/>
       </w:pPr>
       <w:r>
-        <w:t xml:space="preserve">1- Import data, discover the data entry sheet.</w:t>
+        <w:t xml:space="preserve">1- Discover the data entry sheet.</w:t>
       </w:r>
     </w:p>
     <w:p>
@@ -687,7 +687,7 @@
           <w:iCs/>
           <w:i/>
         </w:rPr>
-        <w:t xml:space="preserve">Import data</w:t>
+        <w:t xml:space="preserve">Sorting data</w:t>
       </w:r>
     </w:p>
     <w:p>
@@ -695,22 +695,25 @@
         <w:pStyle w:val="BodyText"/>
       </w:pPr>
       <w:r>
-        <w:t xml:space="preserve">Open the</w:t>
-      </w:r>
-      <w:r>
-        <w:t xml:space="preserve"> </w:t>
-      </w:r>
-      <w:r>
-        <w:rPr>
-          <w:rStyle w:val="VerbatimChar"/>
-        </w:rPr>
-        <w:t xml:space="preserve">linelist_measles_usage_en.xlsb</w:t>
-      </w:r>
-      <w:r>
-        <w:t xml:space="preserve"> </w:t>
-      </w:r>
-      <w:r>
-        <w:t xml:space="preserve">sheet.</w:t>
+        <w:t xml:space="preserve">Sort the data in the</w:t>
+      </w:r>
+      <w:r>
+        <w:t xml:space="preserve"> </w:t>
+      </w:r>
+      <w:r>
+        <w:t xml:space="preserve">‘</w:t>
+      </w:r>
+      <w:r>
+        <w:t xml:space="preserve">ID number</w:t>
+      </w:r>
+      <w:r>
+        <w:t xml:space="preserve">’</w:t>
+      </w:r>
+      <w:r>
+        <w:t xml:space="preserve"> </w:t>
+      </w:r>
+      <w:r>
+        <w:t xml:space="preserve">column.</w:t>
       </w:r>
     </w:p>
     <w:p>
@@ -718,6 +721,35 @@
         <w:pStyle w:val="BodyText"/>
       </w:pPr>
       <w:r>
+        <w:t xml:space="preserve">To do this,</w:t>
+      </w:r>
+      <w:r>
+        <w:t xml:space="preserve"> </w:t>
+      </w:r>
+      <w:r>
+        <w:t xml:space="preserve">Click on the</w:t>
+      </w:r>
+      <w:r>
+        <w:t xml:space="preserve"> </w:t>
+      </w:r>
+      <w:r>
+        <w:rPr>
+          <w:rStyle w:val="VerbatimChar"/>
+        </w:rPr>
+        <w:t xml:space="preserve">$A$9</w:t>
+      </w:r>
+      <w:r>
+        <w:t xml:space="preserve"> </w:t>
+      </w:r>
+      <w:r>
+        <w:t xml:space="preserve">cell.</w:t>
+      </w:r>
+    </w:p>
+    <w:p>
+      <w:pPr>
+        <w:pStyle w:val="BodyText"/>
+      </w:pPr>
+      <w:r>
         <w:t xml:space="preserve">On the</w:t>
       </w:r>
       <w:r>
@@ -742,7 +774,7 @@
         <w:rPr>
           <w:rStyle w:val="VerbatimChar"/>
         </w:rPr>
-        <w:t xml:space="preserve">Import data</w:t>
+        <w:t xml:space="preserve">Sort Variable</w:t>
       </w:r>
       <w:r>
         <w:t xml:space="preserve"> </w:t>
@@ -750,55 +782,92 @@
       <w:r>
         <w:t xml:space="preserve">button.</w:t>
       </w:r>
-      <w:r>
-        <w:t xml:space="preserve"> </w:t>
-      </w:r>
-      <w:r>
-        <w:t xml:space="preserve">Browse and select the</w:t>
-      </w:r>
-      <w:r>
-        <w:t xml:space="preserve"> </w:t>
-      </w:r>
-      <w:r>
-        <w:rPr>
-          <w:rStyle w:val="VerbatimChar"/>
-        </w:rPr>
-        <w:t xml:space="preserve">import_linelist_en.xlsb</w:t>
-      </w:r>
-      <w:r>
-        <w:t xml:space="preserve"> </w:t>
-      </w:r>
-      <w:r>
-        <w:t xml:space="preserve">file, then click OK.</w:t>
-      </w:r>
-    </w:p>
+    </w:p>
+    <w:tbl>
+      <w:tblPr>
+        <w:tblStyle w:val="Table"/>
+        <w:tblLook w:firstRow="0" w:lastRow="0" w:firstColumn="0" w:lastColumn="0" w:noHBand="0" w:noVBand="0" w:val="0000"/>
+        <w:tblBorders>
+          <w:left w:val="single" w:sz="24" w:space="0" w:color="00A047"/>
+          <w:right w:val="single" w:sz="4" w:space="0" w:color="00A047"/>
+          <w:top w:val="single" w:sz="4" w:space="0" w:color="00A047"/>
+          <w:bottom w:val="single" w:sz="4" w:space="0" w:color="00A047"/>
+        </w:tblBorders>
+        <w:tblCellMar>
+          <w:left w:w="144" w:type="dxa"/>
+          <w:right w:w="144" w:type="dxa"/>
+        </w:tblCellMar>
+        <w:tblInd w:w="164" w:type="dxa"/>
+        <w:tblW w:type="pct" w:w="100%"/>
+      </w:tblPr>
+      <w:tr>
+        <w:trPr>
+          <w:cantSplit/>
+        </w:trPr>
+        <w:tc>
+          <w:tcPr>
+            <w:shd w:color="auto" w:fill="ccf1e3" w:val="clear"/>
+            <w:tcMar>
+              <w:top w:w="92" w:type="dxa"/>
+              <w:bottom w:w="92" w:type="dxa"/>
+            </w:tcMar>
+          </w:tcPr>
+          <w:p>
+            <w:pPr>
+              <w:pStyle w:val="BodyText"/>
+            </w:pPr>
+            <w:pPr>
+              <w:spacing w:before="16" w:after="16"/>
+            </w:pPr>
+            <w:r>
+              <w:t xml:space="preserve">Question</w:t>
+            </w:r>
+          </w:p>
+        </w:tc>
+      </w:tr>
+      <w:tr>
+        <w:trPr>
+          <w:cantSplit/>
+        </w:trPr>
+        <w:tc>
+          <w:tcPr>
+            <w:tcMar>
+              <w:top w:w="108" w:type="dxa"/>
+              <w:bottom w:w="108" w:type="dxa"/>
+            </w:tcMar>
+          </w:tcPr>
+          <w:p>
+            <w:pPr>
+              <w:pStyle w:val="BodyText"/>
+            </w:pPr>
+            <w:pPr>
+              <w:spacing w:before="16" w:after="16"/>
+            </w:pPr>
+            <w:r>
+              <w:t xml:space="preserve">What are your thoughts?</w:t>
+            </w:r>
+          </w:p>
+        </w:tc>
+      </w:tr>
+    </w:tbl>
     <w:p>
       <w:pPr>
         <w:pStyle w:val="BodyText"/>
       </w:pPr>
       <w:r>
-        <w:t xml:space="preserve">At the end of the import, you will be asked if you want to see a report. Select</w:t>
-      </w:r>
-      <w:r>
-        <w:t xml:space="preserve"> </w:t>
-      </w:r>
-      <w:r>
-        <w:t xml:space="preserve">‘</w:t>
-      </w:r>
-      <w:r>
-        <w:t xml:space="preserve">Yes</w:t>
-      </w:r>
-      <w:r>
-        <w:t xml:space="preserve">’</w:t>
+        <w:t xml:space="preserve">Now sort the data on the column</w:t>
+      </w:r>
+      <w:r>
+        <w:t xml:space="preserve"> </w:t>
+      </w:r>
+      <w:r>
+        <w:rPr>
+          <w:rStyle w:val="VerbatimChar"/>
+        </w:rPr>
+        <w:t xml:space="preserve">Identification number padded</w:t>
       </w:r>
       <w:r>
         <w:t xml:space="preserve">.</w:t>
-      </w:r>
-      <w:r>
-        <w:t xml:space="preserve"> </w:t>
-      </w:r>
-      <w:r>
-        <w:t xml:space="preserve">Which variables are not available in the imported data?</w:t>
       </w:r>
     </w:p>
     <w:p>
@@ -810,7 +879,7 @@
           <w:iCs/>
           <w:i/>
         </w:rPr>
-        <w:t xml:space="preserve">Sorting data</w:t>
+        <w:t xml:space="preserve">Show/Hide Variables</w:t>
       </w:r>
     </w:p>
     <w:p>
@@ -818,25 +887,37 @@
         <w:pStyle w:val="BodyText"/>
       </w:pPr>
       <w:r>
-        <w:t xml:space="preserve">Sort the data in the</w:t>
-      </w:r>
-      <w:r>
-        <w:t xml:space="preserve"> </w:t>
-      </w:r>
-      <w:r>
-        <w:t xml:space="preserve">‘</w:t>
-      </w:r>
-      <w:r>
-        <w:t xml:space="preserve">ID number</w:t>
-      </w:r>
-      <w:r>
-        <w:t xml:space="preserve">’</w:t>
-      </w:r>
-      <w:r>
-        <w:t xml:space="preserve"> </w:t>
-      </w:r>
-      <w:r>
-        <w:t xml:space="preserve">column.</w:t>
+        <w:t xml:space="preserve">On the</w:t>
+      </w:r>
+      <w:r>
+        <w:t xml:space="preserve"> </w:t>
+      </w:r>
+      <w:r>
+        <w:rPr>
+          <w:rStyle w:val="VerbatimChar"/>
+        </w:rPr>
+        <w:t xml:space="preserve">OutbreakTools</w:t>
+      </w:r>
+      <w:r>
+        <w:t xml:space="preserve"> </w:t>
+      </w:r>
+      <w:r>
+        <w:t xml:space="preserve">tab, click on</w:t>
+      </w:r>
+      <w:r>
+        <w:t xml:space="preserve"> </w:t>
+      </w:r>
+      <w:r>
+        <w:rPr>
+          <w:rStyle w:val="VerbatimChar"/>
+        </w:rPr>
+        <w:t xml:space="preserve">Show/Hide Variables</w:t>
+      </w:r>
+      <w:r>
+        <w:t xml:space="preserve"> </w:t>
+      </w:r>
+      <w:r>
+        <w:t xml:space="preserve">button.</w:t>
       </w:r>
     </w:p>
     <w:p>
@@ -844,91 +925,607 @@
         <w:pStyle w:val="BodyText"/>
       </w:pPr>
       <w:r>
-        <w:t xml:space="preserve">To do this,</w:t>
-      </w:r>
-      <w:r>
-        <w:t xml:space="preserve"> </w:t>
-      </w:r>
-      <w:r>
-        <w:t xml:space="preserve">Click on the</w:t>
-      </w:r>
-      <w:r>
-        <w:t xml:space="preserve"> </w:t>
-      </w:r>
-      <w:r>
-        <w:rPr>
-          <w:rStyle w:val="VerbatimChar"/>
-        </w:rPr>
-        <w:t xml:space="preserve">$A$9</w:t>
-      </w:r>
-      <w:r>
-        <w:t xml:space="preserve"> </w:t>
-      </w:r>
-      <w:r>
-        <w:t xml:space="preserve">cell.</w:t>
-      </w:r>
-    </w:p>
+        <w:t xml:space="preserve">Hide the first three custom variables.</w:t>
+      </w:r>
+    </w:p>
+    <w:bookmarkEnd w:id="32"/>
+    <w:bookmarkStart w:id="42" w:name="entering-data"/>
+    <w:p>
+      <w:pPr>
+        <w:pStyle w:val="Heading4"/>
+      </w:pPr>
+      <w:r>
+        <w:t xml:space="preserve">2- Entering data</w:t>
+      </w:r>
+    </w:p>
+    <w:tbl>
+      <w:tblPr>
+        <w:tblStyle w:val="Table"/>
+        <w:tblLook w:firstRow="0" w:lastRow="0" w:firstColumn="0" w:lastColumn="0" w:noHBand="0" w:noVBand="0" w:val="0000"/>
+        <w:tblBorders>
+          <w:left w:val="single" w:sz="24" w:space="0" w:color="0758E5"/>
+          <w:right w:val="single" w:sz="4" w:space="0" w:color="0758E5"/>
+          <w:top w:val="single" w:sz="4" w:space="0" w:color="0758E5"/>
+          <w:bottom w:val="single" w:sz="4" w:space="0" w:color="0758E5"/>
+        </w:tblBorders>
+        <w:tblCellMar>
+          <w:left w:w="144" w:type="dxa"/>
+          <w:right w:w="144" w:type="dxa"/>
+        </w:tblCellMar>
+        <w:tblInd w:w="164" w:type="dxa"/>
+        <w:tblW w:type="pct" w:w="100%"/>
+      </w:tblPr>
+      <w:tr>
+        <w:trPr>
+          <w:cantSplit/>
+        </w:trPr>
+        <w:tc>
+          <w:tcPr>
+            <w:shd w:color="auto" w:fill="dae6fb" w:val="clear"/>
+            <w:tcMar>
+              <w:top w:w="92" w:type="dxa"/>
+              <w:bottom w:w="92" w:type="dxa"/>
+            </w:tcMar>
+          </w:tcPr>
+          <w:p>
+            <w:pPr>
+              <w:pStyle w:val="FirstParagraph"/>
+            </w:pPr>
+            <w:pPr>
+              <w:spacing w:before="0" w:after="0"/>
+              <w:textAlignment w:val="center"/>
+            </w:pPr>
+            <w:r>
+              <w:drawing>
+                <wp:inline>
+                  <wp:extent cx="152400" cy="152400"/>
+                  <wp:effectExtent b="0" l="0" r="0" t="0"/>
+                  <wp:docPr descr="" title="" id="34" name="Picture"/>
+                  <a:graphic>
+                    <a:graphicData uri="http://schemas.openxmlformats.org/drawingml/2006/picture">
+                      <pic:pic>
+                        <pic:nvPicPr>
+                          <pic:cNvPr descr="/Applications/quarto/share/formats/docx/note.png" id="35" name="Picture"/>
+                          <pic:cNvPicPr>
+                            <a:picLocks noChangeArrowheads="1" noChangeAspect="1"/>
+                          </pic:cNvPicPr>
+                        </pic:nvPicPr>
+                        <pic:blipFill>
+                          <a:blip r:embed="rId33"/>
+                          <a:stretch>
+                            <a:fillRect/>
+                          </a:stretch>
+                        </pic:blipFill>
+                        <pic:spPr bwMode="auto">
+                          <a:xfrm>
+                            <a:off x="0" y="0"/>
+                            <a:ext cx="152400" cy="152400"/>
+                          </a:xfrm>
+                          <a:prstGeom prst="rect">
+                            <a:avLst/>
+                          </a:prstGeom>
+                          <a:noFill/>
+                          <a:ln w="9525">
+                            <a:noFill/>
+                            <a:headEnd/>
+                            <a:tailEnd/>
+                          </a:ln>
+                        </pic:spPr>
+                      </pic:pic>
+                    </a:graphicData>
+                  </a:graphic>
+                </wp:inline>
+              </w:drawing>
+            </w:r>
+            <w:r>
+              <w:t xml:space="preserve"> </w:t>
+            </w:r>
+            <w:r>
+              <w:t xml:space="preserve"> </w:t>
+            </w:r>
+            <w:r>
+              <w:t xml:space="preserve">Filling the Linelist</w:t>
+            </w:r>
+          </w:p>
+        </w:tc>
+      </w:tr>
+      <w:tr>
+        <w:trPr>
+          <w:cantSplit/>
+        </w:trPr>
+        <w:tc>
+          <w:tcPr>
+            <w:tcMar>
+              <w:top w:w="108" w:type="dxa"/>
+              <w:bottom w:w="108" w:type="dxa"/>
+            </w:tcMar>
+          </w:tcPr>
+          <w:p>
+            <w:pPr>
+              <w:pStyle w:val="BodyText"/>
+            </w:pPr>
+            <w:pPr>
+              <w:spacing w:before="16"/>
+            </w:pPr>
+            <w:r>
+              <w:rPr>
+                <w:iCs/>
+                <w:i/>
+              </w:rPr>
+              <w:t xml:space="preserve">The GeoHelper</w:t>
+            </w:r>
+          </w:p>
+          <w:p>
+            <w:pPr>
+              <w:pStyle w:val="BodyText"/>
+            </w:pPr>
+            <w:r>
+              <w:t xml:space="preserve">The GeoHelper can help in entering geographical informations in a cascade way.</w:t>
+            </w:r>
+          </w:p>
+          <w:p>
+            <w:pPr>
+              <w:pStyle w:val="CaptionedFigure"/>
+            </w:pPr>
+            <w:r>
+              <w:drawing>
+                <wp:inline>
+                  <wp:extent cx="5334000" cy="3830265"/>
+                  <wp:effectExtent b="0" l="0" r="0" t="0"/>
+                  <wp:docPr descr="Geo Helper" title="" id="37" name="Picture"/>
+                  <a:graphic>
+                    <a:graphicData uri="http://schemas.openxmlformats.org/drawingml/2006/picture">
+                      <pic:pic>
+                        <pic:nvPicPr>
+                          <pic:cNvPr descr="imgs/geo-helper_en.png" id="38" name="Picture"/>
+                          <pic:cNvPicPr>
+                            <a:picLocks noChangeArrowheads="1" noChangeAspect="1"/>
+                          </pic:cNvPicPr>
+                        </pic:nvPicPr>
+                        <pic:blipFill>
+                          <a:blip r:embed="rId36"/>
+                          <a:stretch>
+                            <a:fillRect/>
+                          </a:stretch>
+                        </pic:blipFill>
+                        <pic:spPr bwMode="auto">
+                          <a:xfrm>
+                            <a:off x="0" y="0"/>
+                            <a:ext cx="5334000" cy="3830265"/>
+                          </a:xfrm>
+                          <a:prstGeom prst="rect">
+                            <a:avLst/>
+                          </a:prstGeom>
+                          <a:noFill/>
+                          <a:ln w="9525">
+                            <a:noFill/>
+                            <a:headEnd/>
+                            <a:tailEnd/>
+                          </a:ln>
+                        </pic:spPr>
+                      </pic:pic>
+                    </a:graphicData>
+                  </a:graphic>
+                </wp:inline>
+              </w:drawing>
+            </w:r>
+          </w:p>
+          <w:p>
+            <w:pPr>
+              <w:pStyle w:val="ImageCaption"/>
+            </w:pPr>
+            <w:r>
+              <w:t xml:space="preserve">Geo Helper</w:t>
+            </w:r>
+          </w:p>
+          <w:p>
+            <w:pPr>
+              <w:pStyle w:val="BodyText"/>
+            </w:pPr>
+            <w:r>
+              <w:rPr>
+                <w:iCs/>
+                <w:i/>
+              </w:rPr>
+              <w:t xml:space="preserve">Custom dropdowns</w:t>
+            </w:r>
+          </w:p>
+          <w:p>
+            <w:pPr>
+              <w:pStyle w:val="BodyText"/>
+            </w:pPr>
+            <w:r>
+              <w:t xml:space="preserve">You can use custom dropdowns prefill some dropdowns on your own, base on the</w:t>
+            </w:r>
+            <w:r>
+              <w:t xml:space="preserve"> </w:t>
+            </w:r>
+            <w:r>
+              <w:t xml:space="preserve">informations you have, like for example the missing admin levels in the</w:t>
+            </w:r>
+            <w:r>
+              <w:t xml:space="preserve"> </w:t>
+            </w:r>
+            <w:r>
+              <w:t xml:space="preserve">geobase.</w:t>
+            </w:r>
+          </w:p>
+          <w:p>
+            <w:pPr>
+              <w:pStyle w:val="CaptionedFigure"/>
+            </w:pPr>
+            <w:r>
+              <w:drawing>
+                <wp:inline>
+                  <wp:extent cx="5334000" cy="3519819"/>
+                  <wp:effectExtent b="0" l="0" r="0" t="0"/>
+                  <wp:docPr descr="Custom Dropdowns" title="" id="40" name="Picture"/>
+                  <a:graphic>
+                    <a:graphicData uri="http://schemas.openxmlformats.org/drawingml/2006/picture">
+                      <pic:pic>
+                        <pic:nvPicPr>
+                          <pic:cNvPr descr="imgs/custom-dropdown_en.png" id="41" name="Picture"/>
+                          <pic:cNvPicPr>
+                            <a:picLocks noChangeArrowheads="1" noChangeAspect="1"/>
+                          </pic:cNvPicPr>
+                        </pic:nvPicPr>
+                        <pic:blipFill>
+                          <a:blip r:embed="rId39"/>
+                          <a:stretch>
+                            <a:fillRect/>
+                          </a:stretch>
+                        </pic:blipFill>
+                        <pic:spPr bwMode="auto">
+                          <a:xfrm>
+                            <a:off x="0" y="0"/>
+                            <a:ext cx="5334000" cy="3519819"/>
+                          </a:xfrm>
+                          <a:prstGeom prst="rect">
+                            <a:avLst/>
+                          </a:prstGeom>
+                          <a:noFill/>
+                          <a:ln w="9525">
+                            <a:noFill/>
+                            <a:headEnd/>
+                            <a:tailEnd/>
+                          </a:ln>
+                        </pic:spPr>
+                      </pic:pic>
+                    </a:graphicData>
+                  </a:graphic>
+                </wp:inline>
+              </w:drawing>
+            </w:r>
+          </w:p>
+          <w:p>
+            <w:pPr>
+              <w:pStyle w:val="ImageCaption"/>
+            </w:pPr>
+            <w:r>
+              <w:t xml:space="preserve">Custom Dropdowns</w:t>
+            </w:r>
+          </w:p>
+        </w:tc>
+      </w:tr>
+    </w:tbl>
     <w:p>
       <w:pPr>
         <w:pStyle w:val="BodyText"/>
       </w:pPr>
       <w:r>
-        <w:t xml:space="preserve">On the</w:t>
-      </w:r>
-      <w:r>
-        <w:t xml:space="preserve"> </w:t>
-      </w:r>
-      <w:r>
-        <w:rPr>
-          <w:rStyle w:val="VerbatimChar"/>
-        </w:rPr>
-        <w:t xml:space="preserve">OutbreakTools</w:t>
-      </w:r>
-      <w:r>
-        <w:t xml:space="preserve"> </w:t>
-      </w:r>
-      <w:r>
-        <w:t xml:space="preserve">tab, click on the</w:t>
-      </w:r>
-      <w:r>
-        <w:t xml:space="preserve"> </w:t>
-      </w:r>
-      <w:r>
-        <w:rPr>
-          <w:rStyle w:val="VerbatimChar"/>
-        </w:rPr>
-        <w:t xml:space="preserve">Sort Variable</w:t>
-      </w:r>
-      <w:r>
-        <w:t xml:space="preserve"> </w:t>
-      </w:r>
-      <w:r>
-        <w:t xml:space="preserve">button.</w:t>
-      </w:r>
-    </w:p>
-    <w:p>
-      <w:pPr>
-        <w:pStyle w:val="BodyText"/>
-      </w:pPr>
-      <w:r>
-        <w:t xml:space="preserve">What are your thoughts?</w:t>
-      </w:r>
-    </w:p>
-    <w:p>
-      <w:pPr>
-        <w:pStyle w:val="BodyText"/>
-      </w:pPr>
-      <w:r>
-        <w:t xml:space="preserve">Now sort the data on the column</w:t>
-      </w:r>
-      <w:r>
-        <w:t xml:space="preserve"> </w:t>
-      </w:r>
-      <w:r>
-        <w:rPr>
-          <w:rStyle w:val="VerbatimChar"/>
-        </w:rPr>
-        <w:t xml:space="preserve">Identification number padded</w:t>
+        <w:t xml:space="preserve">You have data for the following two patients:</w:t>
+      </w:r>
+    </w:p>
+    <w:p>
+      <w:pPr>
+        <w:pStyle w:val="SourceCode"/>
+      </w:pPr>
+      <w:r>
+        <w:rPr>
+          <w:rStyle w:val="VerbatimChar"/>
+        </w:rPr>
+        <w:t xml:space="preserve">  Patient 1:</w:t>
+      </w:r>
+      <w:r>
+        <w:br/>
+      </w:r>
+      <w:r>
+        <w:br/>
+      </w:r>
+      <w:r>
+        <w:rPr>
+          <w:rStyle w:val="VerbatimChar"/>
+        </w:rPr>
+        <w:t xml:space="preserve">  Notification date: 2023-10-22</w:t>
+      </w:r>
+      <w:r>
+        <w:br/>
+      </w:r>
+      <w:r>
+        <w:rPr>
+          <w:rStyle w:val="VerbatimChar"/>
+        </w:rPr>
+        <w:t xml:space="preserve">  Name: John Doe</w:t>
+      </w:r>
+      <w:r>
+        <w:br/>
+      </w:r>
+      <w:r>
+        <w:rPr>
+          <w:rStyle w:val="VerbatimChar"/>
+        </w:rPr>
+        <w:t xml:space="preserve">  Sex: Male</w:t>
+      </w:r>
+      <w:r>
+        <w:br/>
+      </w:r>
+      <w:r>
+        <w:rPr>
+          <w:rStyle w:val="VerbatimChar"/>
+        </w:rPr>
+        <w:t xml:space="preserve">  Age: 3 years</w:t>
+      </w:r>
+      <w:r>
+        <w:br/>
+      </w:r>
+      <w:r>
+        <w:rPr>
+          <w:rStyle w:val="VerbatimChar"/>
+        </w:rPr>
+        <w:t xml:space="preserve">  Origin: Lualabala, Kapanga, Kanampumb, Kasankara</w:t>
+      </w:r>
+      <w:r>
+        <w:br/>
+      </w:r>
+      <w:r>
+        <w:rPr>
+          <w:rStyle w:val="VerbatimChar"/>
+        </w:rPr>
+        <w:t xml:space="preserve">  Date of onset of symptoms: 2023-10-18</w:t>
+      </w:r>
+      <w:r>
+        <w:br/>
+      </w:r>
+      <w:r>
+        <w:rPr>
+          <w:rStyle w:val="VerbatimChar"/>
+        </w:rPr>
+        <w:t xml:space="preserve">  Date hospitalised: 2023-10-25</w:t>
+      </w:r>
+      <w:r>
+        <w:br/>
+      </w:r>
+      <w:r>
+        <w:rPr>
+          <w:rStyle w:val="VerbatimChar"/>
+        </w:rPr>
+        <w:t xml:space="preserve">  Vaccinated against measles: no</w:t>
+      </w:r>
+      <w:r>
+        <w:br/>
+      </w:r>
+      <w:r>
+        <w:rPr>
+          <w:rStyle w:val="VerbatimChar"/>
+        </w:rPr>
+        <w:t xml:space="preserve">  Date of discharge: 2023-11-01 (Died)</w:t>
+      </w:r>
+      <w:r>
+        <w:br/>
+      </w:r>
+      <w:r>
+        <w:br/>
+      </w:r>
+      <w:r>
+        <w:rPr>
+          <w:rStyle w:val="VerbatimChar"/>
+        </w:rPr>
+        <w:t xml:space="preserve">  Patient 2:</w:t>
+      </w:r>
+      <w:r>
+        <w:br/>
+      </w:r>
+      <w:r>
+        <w:br/>
+      </w:r>
+      <w:r>
+        <w:rPr>
+          <w:rStyle w:val="VerbatimChar"/>
+        </w:rPr>
+        <w:t xml:space="preserve">  Identification number: 44</w:t>
+      </w:r>
+      <w:r>
+        <w:br/>
+      </w:r>
+      <w:r>
+        <w:rPr>
+          <w:rStyle w:val="VerbatimChar"/>
+        </w:rPr>
+        <w:t xml:space="preserve">  Date of notification: 2023-11-05</w:t>
+      </w:r>
+      <w:r>
+        <w:br/>
+      </w:r>
+      <w:r>
+        <w:rPr>
+          <w:rStyle w:val="VerbatimChar"/>
+        </w:rPr>
+        <w:t xml:space="preserve">  Name: Jane Doe</w:t>
+      </w:r>
+      <w:r>
+        <w:br/>
+      </w:r>
+      <w:r>
+        <w:rPr>
+          <w:rStyle w:val="VerbatimChar"/>
+        </w:rPr>
+        <w:t xml:space="preserve">  Sex: Female</w:t>
+      </w:r>
+      <w:r>
+        <w:br/>
+      </w:r>
+      <w:r>
+        <w:rPr>
+          <w:rStyle w:val="VerbatimChar"/>
+        </w:rPr>
+        <w:t xml:space="preserve">  Age: 7 Months</w:t>
+      </w:r>
+      <w:r>
+        <w:br/>
+      </w:r>
+      <w:r>
+        <w:rPr>
+          <w:rStyle w:val="VerbatimChar"/>
+        </w:rPr>
+        <w:t xml:space="preserve">  Origin: Lualabala, Kapanga, Mulambu, Mulambu</w:t>
+      </w:r>
+      <w:r>
+        <w:br/>
+      </w:r>
+      <w:r>
+        <w:rPr>
+          <w:rStyle w:val="VerbatimChar"/>
+        </w:rPr>
+        <w:t xml:space="preserve">  Date of onset of symptoms: 2023-11-04</w:t>
+      </w:r>
+      <w:r>
+        <w:br/>
+      </w:r>
+      <w:r>
+        <w:rPr>
+          <w:rStyle w:val="VerbatimChar"/>
+        </w:rPr>
+        <w:t xml:space="preserve">  Date of hospitalisation: 2023-11-10</w:t>
+      </w:r>
+      <w:r>
+        <w:br/>
+      </w:r>
+      <w:r>
+        <w:rPr>
+          <w:rStyle w:val="VerbatimChar"/>
+        </w:rPr>
+        <w:t xml:space="preserve">  Vaccination status unknown</w:t>
+      </w:r>
+      <w:r>
+        <w:br/>
+      </w:r>
+      <w:r>
+        <w:rPr>
+          <w:rStyle w:val="VerbatimChar"/>
+        </w:rPr>
+        <w:t xml:space="preserve">  Date of discharge: 2023-11-12 (Cured)</w:t>
+      </w:r>
+    </w:p>
+    <w:tbl>
+      <w:tblPr>
+        <w:tblStyle w:val="Table"/>
+        <w:tblLook w:firstRow="0" w:lastRow="0" w:firstColumn="0" w:lastColumn="0" w:noHBand="0" w:noVBand="0" w:val="0000"/>
+        <w:tblBorders>
+          <w:left w:val="single" w:sz="24" w:space="0" w:color="00A047"/>
+          <w:right w:val="single" w:sz="4" w:space="0" w:color="00A047"/>
+          <w:top w:val="single" w:sz="4" w:space="0" w:color="00A047"/>
+          <w:bottom w:val="single" w:sz="4" w:space="0" w:color="00A047"/>
+        </w:tblBorders>
+        <w:tblCellMar>
+          <w:left w:w="144" w:type="dxa"/>
+          <w:right w:w="144" w:type="dxa"/>
+        </w:tblCellMar>
+        <w:tblInd w:w="164" w:type="dxa"/>
+        <w:tblW w:type="pct" w:w="100%"/>
+      </w:tblPr>
+      <w:tr>
+        <w:trPr>
+          <w:cantSplit/>
+        </w:trPr>
+        <w:tc>
+          <w:tcPr>
+            <w:shd w:color="auto" w:fill="ccf1e3" w:val="clear"/>
+            <w:tcMar>
+              <w:top w:w="92" w:type="dxa"/>
+              <w:bottom w:w="92" w:type="dxa"/>
+            </w:tcMar>
+          </w:tcPr>
+          <w:p>
+            <w:pPr>
+              <w:pStyle w:val="FirstParagraph"/>
+            </w:pPr>
+            <w:pPr>
+              <w:spacing w:before="16" w:after="16"/>
+            </w:pPr>
+            <w:r>
+              <w:t xml:space="preserve">Questions</w:t>
+            </w:r>
+          </w:p>
+        </w:tc>
+      </w:tr>
+      <w:tr>
+        <w:trPr>
+          <w:cantSplit/>
+        </w:trPr>
+        <w:tc>
+          <w:tcPr>
+            <w:tcMar>
+              <w:top w:w="108" w:type="dxa"/>
+              <w:bottom w:w="108" w:type="dxa"/>
+            </w:tcMar>
+          </w:tcPr>
+          <w:p>
+            <w:pPr>
+              <w:pStyle w:val="BodyText"/>
+            </w:pPr>
+            <w:pPr>
+              <w:spacing w:before="16" w:after="16"/>
+            </w:pPr>
+            <w:r>
+              <w:t xml:space="preserve">Enter this data in the linelist. Filter the column</w:t>
+            </w:r>
+            <w:r>
+              <w:t xml:space="preserve"> </w:t>
+            </w:r>
+            <w:r>
+              <w:rPr>
+                <w:rStyle w:val="VerbatimChar"/>
+              </w:rPr>
+              <w:t xml:space="preserve">Date of onset of symptoms</w:t>
+            </w:r>
+            <w:r>
+              <w:t xml:space="preserve">.</w:t>
+            </w:r>
+            <w:r>
+              <w:t xml:space="preserve"> </w:t>
+            </w:r>
+            <w:r>
+              <w:t xml:space="preserve">Do you see any discrepancies? Correct them.</w:t>
+            </w:r>
+          </w:p>
+        </w:tc>
+      </w:tr>
+    </w:tbl>
+    <w:bookmarkEnd w:id="42"/>
+    <w:bookmarkStart w:id="43" w:name="browse-analyses"/>
+    <w:p>
+      <w:pPr>
+        <w:pStyle w:val="Heading4"/>
+      </w:pPr>
+      <w:r>
+        <w:t xml:space="preserve">3- Browse analyses</w:t>
+      </w:r>
+    </w:p>
+    <w:p>
+      <w:pPr>
+        <w:pStyle w:val="FirstParagraph"/>
+      </w:pPr>
+      <w:r>
+        <w:t xml:space="preserve">Click on the sheet</w:t>
+      </w:r>
+      <w:r>
+        <w:t xml:space="preserve"> </w:t>
+      </w:r>
+      <w:r>
+        <w:rPr>
+          <w:rStyle w:val="VerbatimChar"/>
+        </w:rPr>
+        <w:t xml:space="preserve">Uni and bi-variate analyses</w:t>
       </w:r>
       <w:r>
         <w:t xml:space="preserve">.</w:t>
@@ -943,7 +1540,10 @@
           <w:iCs/>
           <w:i/>
         </w:rPr>
-        <w:t xml:space="preserve">Show/Hide Variables</w:t>
+        <w:t xml:space="preserve">Global overview, univariate analyses</w:t>
+      </w:r>
+      <w:r>
+        <w:t xml:space="preserve">.</w:t>
       </w:r>
     </w:p>
     <w:p>
@@ -951,7 +1551,7 @@
         <w:pStyle w:val="BodyText"/>
       </w:pPr>
       <w:r>
-        <w:t xml:space="preserve">On the</w:t>
+        <w:t xml:space="preserve">In the</w:t>
       </w:r>
       <w:r>
         <w:t xml:space="preserve"> </w:t>
@@ -975,279 +1575,91 @@
         <w:rPr>
           <w:rStyle w:val="VerbatimChar"/>
         </w:rPr>
-        <w:t xml:space="preserve">Show/Hide Variables</w:t>
-      </w:r>
-      <w:r>
-        <w:t xml:space="preserve"> </w:t>
-      </w:r>
-      <w:r>
-        <w:t xml:space="preserve">button.</w:t>
-      </w:r>
-    </w:p>
-    <w:p>
-      <w:pPr>
-        <w:pStyle w:val="BodyText"/>
-      </w:pPr>
-      <w:r>
-        <w:t xml:space="preserve">Hide the first three custom variables.</w:t>
-      </w:r>
-    </w:p>
-    <w:bookmarkEnd w:id="32"/>
-    <w:bookmarkStart w:id="33" w:name="entering-data"/>
-    <w:p>
-      <w:pPr>
-        <w:pStyle w:val="Heading4"/>
-      </w:pPr>
-      <w:r>
-        <w:t xml:space="preserve">2- Entering data</w:t>
-      </w:r>
-    </w:p>
-    <w:p>
-      <w:pPr>
-        <w:pStyle w:val="FirstParagraph"/>
-      </w:pPr>
-      <w:r>
-        <w:t xml:space="preserve">You have data for the following two patients:</w:t>
-      </w:r>
-    </w:p>
-    <w:p>
-      <w:pPr>
-        <w:pStyle w:val="SourceCode"/>
-      </w:pPr>
-      <w:r>
-        <w:rPr>
-          <w:rStyle w:val="VerbatimChar"/>
-        </w:rPr>
-        <w:t xml:space="preserve">  Patient 1:</w:t>
-      </w:r>
-      <w:r>
-        <w:br/>
-      </w:r>
-      <w:r>
-        <w:br/>
-      </w:r>
-      <w:r>
-        <w:rPr>
-          <w:rStyle w:val="VerbatimChar"/>
-        </w:rPr>
-        <w:t xml:space="preserve">  Notification date: 2023-10-22</w:t>
-      </w:r>
-      <w:r>
-        <w:br/>
-      </w:r>
-      <w:r>
-        <w:rPr>
-          <w:rStyle w:val="VerbatimChar"/>
-        </w:rPr>
-        <w:t xml:space="preserve">  Name: John Doe</w:t>
-      </w:r>
-      <w:r>
-        <w:br/>
-      </w:r>
-      <w:r>
-        <w:rPr>
-          <w:rStyle w:val="VerbatimChar"/>
-        </w:rPr>
-        <w:t xml:space="preserve">  Sex: Male</w:t>
-      </w:r>
-      <w:r>
-        <w:br/>
-      </w:r>
-      <w:r>
-        <w:rPr>
-          <w:rStyle w:val="VerbatimChar"/>
-        </w:rPr>
-        <w:t xml:space="preserve">  Age: 3 years</w:t>
-      </w:r>
-      <w:r>
-        <w:br/>
-      </w:r>
-      <w:r>
-        <w:rPr>
-          <w:rStyle w:val="VerbatimChar"/>
-        </w:rPr>
-        <w:t xml:space="preserve">  Origin: Lualabala, Kapanga, Kanampumb, Kasankara</w:t>
-      </w:r>
-      <w:r>
-        <w:br/>
-      </w:r>
-      <w:r>
-        <w:rPr>
-          <w:rStyle w:val="VerbatimChar"/>
-        </w:rPr>
-        <w:t xml:space="preserve">  Date of onset of symptoms: 2023-10-18</w:t>
-      </w:r>
-      <w:r>
-        <w:br/>
-      </w:r>
-      <w:r>
-        <w:rPr>
-          <w:rStyle w:val="VerbatimChar"/>
-        </w:rPr>
-        <w:t xml:space="preserve">  Date hospitalised: 2023-10-25</w:t>
-      </w:r>
-      <w:r>
-        <w:br/>
-      </w:r>
-      <w:r>
-        <w:rPr>
-          <w:rStyle w:val="VerbatimChar"/>
-        </w:rPr>
-        <w:t xml:space="preserve">  Vaccinated against measles: no</w:t>
-      </w:r>
-      <w:r>
-        <w:br/>
-      </w:r>
-      <w:r>
-        <w:rPr>
-          <w:rStyle w:val="VerbatimChar"/>
-        </w:rPr>
-        <w:t xml:space="preserve">  Date of discharge: 2023-11-01 (Died)</w:t>
-      </w:r>
-      <w:r>
-        <w:br/>
-      </w:r>
-      <w:r>
-        <w:br/>
-      </w:r>
-      <w:r>
-        <w:rPr>
-          <w:rStyle w:val="VerbatimChar"/>
-        </w:rPr>
-        <w:t xml:space="preserve">  Patient 2:</w:t>
-      </w:r>
-      <w:r>
-        <w:br/>
-      </w:r>
-      <w:r>
-        <w:br/>
-      </w:r>
-      <w:r>
-        <w:rPr>
-          <w:rStyle w:val="VerbatimChar"/>
-        </w:rPr>
-        <w:t xml:space="preserve">  Identification number: 44</w:t>
-      </w:r>
-      <w:r>
-        <w:br/>
-      </w:r>
-      <w:r>
-        <w:rPr>
-          <w:rStyle w:val="VerbatimChar"/>
-        </w:rPr>
-        <w:t xml:space="preserve">  Date of notification: 2023-11-05</w:t>
-      </w:r>
-      <w:r>
-        <w:br/>
-      </w:r>
-      <w:r>
-        <w:rPr>
-          <w:rStyle w:val="VerbatimChar"/>
-        </w:rPr>
-        <w:t xml:space="preserve">  Name: Jane Doe</w:t>
-      </w:r>
-      <w:r>
-        <w:br/>
-      </w:r>
-      <w:r>
-        <w:rPr>
-          <w:rStyle w:val="VerbatimChar"/>
-        </w:rPr>
-        <w:t xml:space="preserve">  Sex: Female</w:t>
-      </w:r>
-      <w:r>
-        <w:br/>
-      </w:r>
-      <w:r>
-        <w:rPr>
-          <w:rStyle w:val="VerbatimChar"/>
-        </w:rPr>
-        <w:t xml:space="preserve">  Age: 7 Months</w:t>
-      </w:r>
-      <w:r>
-        <w:br/>
-      </w:r>
-      <w:r>
-        <w:rPr>
-          <w:rStyle w:val="VerbatimChar"/>
-        </w:rPr>
-        <w:t xml:space="preserve">  Origin: Lualabala, Kapanga, Mulambu, Mulambu</w:t>
-      </w:r>
-      <w:r>
-        <w:br/>
-      </w:r>
-      <w:r>
-        <w:rPr>
-          <w:rStyle w:val="VerbatimChar"/>
-        </w:rPr>
-        <w:t xml:space="preserve">  Date of onset of symptoms: 2023-11-04</w:t>
-      </w:r>
-      <w:r>
-        <w:br/>
-      </w:r>
-      <w:r>
-        <w:rPr>
-          <w:rStyle w:val="VerbatimChar"/>
-        </w:rPr>
-        <w:t xml:space="preserve">  Date of hospitalisation: 2023-11-10</w:t>
-      </w:r>
-      <w:r>
-        <w:br/>
-      </w:r>
-      <w:r>
-        <w:rPr>
-          <w:rStyle w:val="VerbatimChar"/>
-        </w:rPr>
-        <w:t xml:space="preserve">  Vaccination status unknown</w:t>
-      </w:r>
-      <w:r>
-        <w:br/>
-      </w:r>
-      <w:r>
-        <w:rPr>
-          <w:rStyle w:val="VerbatimChar"/>
-        </w:rPr>
-        <w:t xml:space="preserve">  Date of discharge: 2023-11-12 (Cured)</w:t>
-      </w:r>
-    </w:p>
-    <w:p>
-      <w:pPr>
-        <w:pStyle w:val="FirstParagraph"/>
-      </w:pPr>
-      <w:r>
-        <w:t xml:space="preserve">Enter this data in the linelist.</w:t>
-      </w:r>
-    </w:p>
-    <w:bookmarkEnd w:id="33"/>
-    <w:bookmarkStart w:id="34" w:name="browse-analyses"/>
-    <w:p>
-      <w:pPr>
-        <w:pStyle w:val="Heading4"/>
-      </w:pPr>
-      <w:r>
-        <w:t xml:space="preserve">3- Browse analyses</w:t>
-      </w:r>
-    </w:p>
-    <w:p>
-      <w:pPr>
-        <w:pStyle w:val="FirstParagraph"/>
-      </w:pPr>
-      <w:r>
-        <w:t xml:space="preserve">Click on the sheet</w:t>
-      </w:r>
-      <w:r>
-        <w:t xml:space="preserve"> </w:t>
-      </w:r>
-      <w:r>
-        <w:rPr>
-          <w:rStyle w:val="VerbatimChar"/>
-        </w:rPr>
-        <w:t xml:space="preserve">Uni and bi-variate analyses</w:t>
+        <w:t xml:space="preserve">Refresh analyses</w:t>
       </w:r>
       <w:r>
         <w:t xml:space="preserve">.</w:t>
       </w:r>
     </w:p>
+    <w:tbl>
+      <w:tblPr>
+        <w:tblStyle w:val="Table"/>
+        <w:tblLook w:firstRow="0" w:lastRow="0" w:firstColumn="0" w:lastColumn="0" w:noHBand="0" w:noVBand="0" w:val="0000"/>
+        <w:tblBorders>
+          <w:left w:val="single" w:sz="24" w:space="0" w:color="00A047"/>
+          <w:right w:val="single" w:sz="4" w:space="0" w:color="00A047"/>
+          <w:top w:val="single" w:sz="4" w:space="0" w:color="00A047"/>
+          <w:bottom w:val="single" w:sz="4" w:space="0" w:color="00A047"/>
+        </w:tblBorders>
+        <w:tblCellMar>
+          <w:left w:w="144" w:type="dxa"/>
+          <w:right w:w="144" w:type="dxa"/>
+        </w:tblCellMar>
+        <w:tblInd w:w="164" w:type="dxa"/>
+        <w:tblW w:type="pct" w:w="100%"/>
+      </w:tblPr>
+      <w:tr>
+        <w:trPr>
+          <w:cantSplit/>
+        </w:trPr>
+        <w:tc>
+          <w:tcPr>
+            <w:shd w:color="auto" w:fill="ccf1e3" w:val="clear"/>
+            <w:tcMar>
+              <w:top w:w="92" w:type="dxa"/>
+              <w:bottom w:w="92" w:type="dxa"/>
+            </w:tcMar>
+          </w:tcPr>
+          <w:p>
+            <w:pPr>
+              <w:pStyle w:val="BodyText"/>
+            </w:pPr>
+            <w:pPr>
+              <w:spacing w:before="16" w:after="16"/>
+            </w:pPr>
+            <w:r>
+              <w:t xml:space="preserve">Questions</w:t>
+            </w:r>
+          </w:p>
+        </w:tc>
+      </w:tr>
+      <w:tr>
+        <w:trPr>
+          <w:cantSplit/>
+        </w:trPr>
+        <w:tc>
+          <w:tcPr>
+            <w:tcMar>
+              <w:top w:w="108" w:type="dxa"/>
+              <w:bottom w:w="108" w:type="dxa"/>
+            </w:tcMar>
+          </w:tcPr>
+          <w:p>
+            <w:pPr>
+              <w:pStyle w:val="BodyText"/>
+            </w:pPr>
+            <w:pPr>
+              <w:spacing w:before="16" w:after="16"/>
+            </w:pPr>
+            <w:r>
+              <w:t xml:space="preserve">How many patients do you have in the database?</w:t>
+            </w:r>
+            <w:r>
+              <w:t xml:space="preserve"> </w:t>
+            </w:r>
+            <w:r>
+              <w:t xml:space="preserve">What is the case fatality rate?</w:t>
+            </w:r>
+            <w:r>
+              <w:t xml:space="preserve"> </w:t>
+            </w:r>
+            <w:r>
+              <w:t xml:space="preserve">What is the proportion of children under 5?</w:t>
+            </w:r>
+          </w:p>
+        </w:tc>
+      </w:tr>
+    </w:tbl>
     <w:p>
       <w:pPr>
         <w:pStyle w:val="BodyText"/>
@@ -1257,7 +1669,7 @@
           <w:iCs/>
           <w:i/>
         </w:rPr>
-        <w:t xml:space="preserve">Global overview, univariate analyses</w:t>
+        <w:t xml:space="preserve">Analysis on filtered data</w:t>
       </w:r>
       <w:r>
         <w:t xml:space="preserve">.</w:t>
@@ -1268,7 +1680,75 @@
         <w:pStyle w:val="BodyText"/>
       </w:pPr>
       <w:r>
-        <w:t xml:space="preserve">In the</w:t>
+        <w:t xml:space="preserve">Click on the sheet</w:t>
+      </w:r>
+      <w:r>
+        <w:t xml:space="preserve"> </w:t>
+      </w:r>
+      <w:r>
+        <w:rPr>
+          <w:rStyle w:val="VerbatimChar"/>
+        </w:rPr>
+        <w:t xml:space="preserve">Linelist patients</w:t>
+      </w:r>
+      <w:r>
+        <w:t xml:space="preserve"> </w:t>
+      </w:r>
+      <w:r>
+        <w:t xml:space="preserve">and filter the</w:t>
+      </w:r>
+      <w:r>
+        <w:t xml:space="preserve"> </w:t>
+      </w:r>
+      <w:r>
+        <w:rPr>
+          <w:rStyle w:val="VerbatimChar"/>
+        </w:rPr>
+        <w:t xml:space="preserve">age group</w:t>
+      </w:r>
+      <w:r>
+        <w:t xml:space="preserve"> </w:t>
+      </w:r>
+      <w:r>
+        <w:t xml:space="preserve">column to keep only children under 5.</w:t>
+      </w:r>
+    </w:p>
+    <w:p>
+      <w:pPr>
+        <w:pStyle w:val="BodyText"/>
+      </w:pPr>
+      <w:r>
+        <w:t xml:space="preserve">Click on the sheet</w:t>
+      </w:r>
+      <w:r>
+        <w:t xml:space="preserve"> </w:t>
+      </w:r>
+      <w:r>
+        <w:rPr>
+          <w:rStyle w:val="VerbatimChar"/>
+        </w:rPr>
+        <w:t xml:space="preserve">Uni and bi-variate analyses</w:t>
+      </w:r>
+      <w:r>
+        <w:t xml:space="preserve"> </w:t>
+      </w:r>
+      <w:r>
+        <w:t xml:space="preserve">then click on</w:t>
+      </w:r>
+      <w:r>
+        <w:t xml:space="preserve"> </w:t>
+      </w:r>
+      <w:r>
+        <w:rPr>
+          <w:rStyle w:val="VerbatimChar"/>
+        </w:rPr>
+        <w:t xml:space="preserve">Refresh analyses</w:t>
+      </w:r>
+      <w:r>
+        <w:t xml:space="preserve"> </w:t>
+      </w:r>
+      <w:r>
+        <w:t xml:space="preserve">in the</w:t>
       </w:r>
       <w:r>
         <w:t xml:space="preserve"> </w:t>
@@ -1283,39 +1763,84 @@
         <w:t xml:space="preserve"> </w:t>
       </w:r>
       <w:r>
-        <w:t xml:space="preserve">tab, click on</w:t>
-      </w:r>
-      <w:r>
-        <w:t xml:space="preserve"> </w:t>
-      </w:r>
-      <w:r>
-        <w:rPr>
-          <w:rStyle w:val="VerbatimChar"/>
-        </w:rPr>
-        <w:t xml:space="preserve">Refresh analyses</w:t>
-      </w:r>
-      <w:r>
-        <w:t xml:space="preserve">.</w:t>
-      </w:r>
-      <w:r>
-        <w:t xml:space="preserve"> </w:t>
-      </w:r>
-      <w:r>
-        <w:t xml:space="preserve">How many patients do you have in the database?</w:t>
-      </w:r>
-      <w:r>
-        <w:t xml:space="preserve"> </w:t>
-      </w:r>
-      <w:r>
-        <w:t xml:space="preserve">What is the case fatality rate?</w:t>
-      </w:r>
-      <w:r>
-        <w:t xml:space="preserve"> </w:t>
-      </w:r>
-      <w:r>
-        <w:t xml:space="preserve">What is the proportion of children under 5?</w:t>
-      </w:r>
-    </w:p>
+        <w:t xml:space="preserve">tab.</w:t>
+      </w:r>
+    </w:p>
+    <w:p>
+      <w:pPr>
+        <w:pStyle w:val="BodyText"/>
+      </w:pPr>
+      <w:r>
+        <w:t xml:space="preserve">You now have analyses only on the data you have filtered.</w:t>
+      </w:r>
+    </w:p>
+    <w:tbl>
+      <w:tblPr>
+        <w:tblStyle w:val="Table"/>
+        <w:tblLook w:firstRow="0" w:lastRow="0" w:firstColumn="0" w:lastColumn="0" w:noHBand="0" w:noVBand="0" w:val="0000"/>
+        <w:tblBorders>
+          <w:left w:val="single" w:sz="24" w:space="0" w:color="00A047"/>
+          <w:right w:val="single" w:sz="4" w:space="0" w:color="00A047"/>
+          <w:top w:val="single" w:sz="4" w:space="0" w:color="00A047"/>
+          <w:bottom w:val="single" w:sz="4" w:space="0" w:color="00A047"/>
+        </w:tblBorders>
+        <w:tblCellMar>
+          <w:left w:w="144" w:type="dxa"/>
+          <w:right w:w="144" w:type="dxa"/>
+        </w:tblCellMar>
+        <w:tblInd w:w="164" w:type="dxa"/>
+        <w:tblW w:type="pct" w:w="100%"/>
+      </w:tblPr>
+      <w:tr>
+        <w:trPr>
+          <w:cantSplit/>
+        </w:trPr>
+        <w:tc>
+          <w:tcPr>
+            <w:shd w:color="auto" w:fill="ccf1e3" w:val="clear"/>
+            <w:tcMar>
+              <w:top w:w="92" w:type="dxa"/>
+              <w:bottom w:w="92" w:type="dxa"/>
+            </w:tcMar>
+          </w:tcPr>
+          <w:p>
+            <w:pPr>
+              <w:pStyle w:val="BodyText"/>
+            </w:pPr>
+            <w:pPr>
+              <w:spacing w:before="16" w:after="16"/>
+            </w:pPr>
+            <w:r>
+              <w:t xml:space="preserve">Question</w:t>
+            </w:r>
+          </w:p>
+        </w:tc>
+      </w:tr>
+      <w:tr>
+        <w:trPr>
+          <w:cantSplit/>
+        </w:trPr>
+        <w:tc>
+          <w:tcPr>
+            <w:tcMar>
+              <w:top w:w="108" w:type="dxa"/>
+              <w:bottom w:w="108" w:type="dxa"/>
+            </w:tcMar>
+          </w:tcPr>
+          <w:p>
+            <w:pPr>
+              <w:pStyle w:val="BodyText"/>
+            </w:pPr>
+            <w:pPr>
+              <w:spacing w:before="16" w:after="16"/>
+            </w:pPr>
+            <w:r>
+              <w:t xml:space="preserve">What is the CFR of children under 5?</w:t>
+            </w:r>
+          </w:p>
+        </w:tc>
+      </w:tr>
+    </w:tbl>
     <w:p>
       <w:pPr>
         <w:pStyle w:val="BodyText"/>
@@ -1325,7 +1850,24 @@
           <w:iCs/>
           <w:i/>
         </w:rPr>
-        <w:t xml:space="preserve">Analysis on filtered data</w:t>
+        <w:t xml:space="preserve">Bivariate analysis</w:t>
+      </w:r>
+    </w:p>
+    <w:p>
+      <w:pPr>
+        <w:pStyle w:val="BodyText"/>
+      </w:pPr>
+      <w:r>
+        <w:t xml:space="preserve">Click on the sheet</w:t>
+      </w:r>
+      <w:r>
+        <w:t xml:space="preserve"> </w:t>
+      </w:r>
+      <w:r>
+        <w:rPr>
+          <w:rStyle w:val="VerbatimChar"/>
+        </w:rPr>
+        <w:t xml:space="preserve">Linelist patients</w:t>
       </w:r>
       <w:r>
         <w:t xml:space="preserve">.</w:t>
@@ -1336,37 +1878,34 @@
         <w:pStyle w:val="BodyText"/>
       </w:pPr>
       <w:r>
-        <w:t xml:space="preserve">Click on the sheet</w:t>
-      </w:r>
-      <w:r>
-        <w:t xml:space="preserve"> </w:t>
-      </w:r>
-      <w:r>
-        <w:rPr>
-          <w:rStyle w:val="VerbatimChar"/>
-        </w:rPr>
-        <w:t xml:space="preserve">Linelist patients</w:t>
-      </w:r>
-      <w:r>
-        <w:t xml:space="preserve"> </w:t>
-      </w:r>
-      <w:r>
-        <w:t xml:space="preserve">and filter the</w:t>
-      </w:r>
-      <w:r>
-        <w:t xml:space="preserve"> </w:t>
-      </w:r>
-      <w:r>
-        <w:rPr>
-          <w:rStyle w:val="VerbatimChar"/>
-        </w:rPr>
-        <w:t xml:space="preserve">age group</w:t>
-      </w:r>
-      <w:r>
-        <w:t xml:space="preserve"> </w:t>
-      </w:r>
-      <w:r>
-        <w:t xml:space="preserve">column to keep only children under 5.</w:t>
+        <w:t xml:space="preserve">In the</w:t>
+      </w:r>
+      <w:r>
+        <w:t xml:space="preserve"> </w:t>
+      </w:r>
+      <w:r>
+        <w:rPr>
+          <w:rStyle w:val="VerbatimChar"/>
+        </w:rPr>
+        <w:t xml:space="preserve">OutbreakTools</w:t>
+      </w:r>
+      <w:r>
+        <w:t xml:space="preserve"> </w:t>
+      </w:r>
+      <w:r>
+        <w:t xml:space="preserve">tab click on</w:t>
+      </w:r>
+      <w:r>
+        <w:t xml:space="preserve"> </w:t>
+      </w:r>
+      <w:r>
+        <w:rPr>
+          <w:rStyle w:val="VerbatimChar"/>
+        </w:rPr>
+        <w:t xml:space="preserve">Remove all filters</w:t>
+      </w:r>
+      <w:r>
+        <w:t xml:space="preserve">.</w:t>
       </w:r>
     </w:p>
     <w:p>
@@ -1374,7 +1913,7 @@
         <w:pStyle w:val="BodyText"/>
       </w:pPr>
       <w:r>
-        <w:t xml:space="preserve">Click on the sheet</w:t>
+        <w:t xml:space="preserve">Click on the</w:t>
       </w:r>
       <w:r>
         <w:t xml:space="preserve"> </w:t>
@@ -1389,37 +1928,7 @@
         <w:t xml:space="preserve"> </w:t>
       </w:r>
       <w:r>
-        <w:t xml:space="preserve">then click on</w:t>
-      </w:r>
-      <w:r>
-        <w:t xml:space="preserve"> </w:t>
-      </w:r>
-      <w:r>
-        <w:rPr>
-          <w:rStyle w:val="VerbatimChar"/>
-        </w:rPr>
-        <w:t xml:space="preserve">Refresh analyses</w:t>
-      </w:r>
-      <w:r>
-        <w:t xml:space="preserve"> </w:t>
-      </w:r>
-      <w:r>
-        <w:t xml:space="preserve">in the</w:t>
-      </w:r>
-      <w:r>
-        <w:t xml:space="preserve"> </w:t>
-      </w:r>
-      <w:r>
-        <w:rPr>
-          <w:rStyle w:val="VerbatimChar"/>
-        </w:rPr>
-        <w:t xml:space="preserve">OutbreakTools</w:t>
-      </w:r>
-      <w:r>
-        <w:t xml:space="preserve"> </w:t>
-      </w:r>
-      <w:r>
-        <w:t xml:space="preserve">tab.</w:t>
+        <w:t xml:space="preserve">sheet.</w:t>
       </w:r>
     </w:p>
     <w:p>
@@ -1427,15 +1936,135 @@
         <w:pStyle w:val="BodyText"/>
       </w:pPr>
       <w:r>
-        <w:t xml:space="preserve">You now have analyses only on the data you have filtered.</w:t>
-      </w:r>
-      <w:r>
-        <w:t xml:space="preserve"> </w:t>
-      </w:r>
-      <w:r>
-        <w:t xml:space="preserve">What is the CFR of children under 5?</w:t>
-      </w:r>
-    </w:p>
+        <w:t xml:space="preserve">Using the</w:t>
+      </w:r>
+      <w:r>
+        <w:t xml:space="preserve"> </w:t>
+      </w:r>
+      <w:r>
+        <w:rPr>
+          <w:rStyle w:val="VerbatimChar"/>
+        </w:rPr>
+        <w:t xml:space="preserve">Go to Section</w:t>
+      </w:r>
+      <w:r>
+        <w:t xml:space="preserve"> </w:t>
+      </w:r>
+      <w:r>
+        <w:t xml:space="preserve">button on the</w:t>
+      </w:r>
+      <w:r>
+        <w:t xml:space="preserve"> </w:t>
+      </w:r>
+      <w:r>
+        <w:rPr>
+          <w:rStyle w:val="VerbatimChar"/>
+        </w:rPr>
+        <w:t xml:space="preserve">$C$2</w:t>
+      </w:r>
+      <w:r>
+        <w:t xml:space="preserve"> </w:t>
+      </w:r>
+      <w:r>
+        <w:t xml:space="preserve">tab, select the</w:t>
+      </w:r>
+      <w:r>
+        <w:t xml:space="preserve"> </w:t>
+      </w:r>
+      <w:r>
+        <w:t xml:space="preserve">the section</w:t>
+      </w:r>
+      <w:r>
+        <w:t xml:space="preserve"> </w:t>
+      </w:r>
+      <w:r>
+        <w:rPr>
+          <w:rStyle w:val="VerbatimChar"/>
+        </w:rPr>
+        <w:t xml:space="preserve">Patient Age Characteristics</w:t>
+      </w:r>
+      <w:r>
+        <w:t xml:space="preserve">. Remember to refresh the analyses.</w:t>
+      </w:r>
+    </w:p>
+    <w:tbl>
+      <w:tblPr>
+        <w:tblStyle w:val="Table"/>
+        <w:tblLook w:firstRow="0" w:lastRow="0" w:firstColumn="0" w:lastColumn="0" w:noHBand="0" w:noVBand="0" w:val="0000"/>
+        <w:tblBorders>
+          <w:left w:val="single" w:sz="24" w:space="0" w:color="00A047"/>
+          <w:right w:val="single" w:sz="4" w:space="0" w:color="00A047"/>
+          <w:top w:val="single" w:sz="4" w:space="0" w:color="00A047"/>
+          <w:bottom w:val="single" w:sz="4" w:space="0" w:color="00A047"/>
+        </w:tblBorders>
+        <w:tblCellMar>
+          <w:left w:w="144" w:type="dxa"/>
+          <w:right w:w="144" w:type="dxa"/>
+        </w:tblCellMar>
+        <w:tblInd w:w="164" w:type="dxa"/>
+        <w:tblW w:type="pct" w:w="100%"/>
+      </w:tblPr>
+      <w:tr>
+        <w:trPr>
+          <w:cantSplit/>
+        </w:trPr>
+        <w:tc>
+          <w:tcPr>
+            <w:shd w:color="auto" w:fill="ccf1e3" w:val="clear"/>
+            <w:tcMar>
+              <w:top w:w="92" w:type="dxa"/>
+              <w:bottom w:w="92" w:type="dxa"/>
+            </w:tcMar>
+          </w:tcPr>
+          <w:p>
+            <w:pPr>
+              <w:pStyle w:val="BodyText"/>
+            </w:pPr>
+            <w:pPr>
+              <w:spacing w:before="16" w:after="16"/>
+            </w:pPr>
+            <w:r>
+              <w:t xml:space="preserve">Questions</w:t>
+            </w:r>
+          </w:p>
+        </w:tc>
+      </w:tr>
+      <w:tr>
+        <w:trPr>
+          <w:cantSplit/>
+        </w:trPr>
+        <w:tc>
+          <w:tcPr>
+            <w:tcMar>
+              <w:top w:w="108" w:type="dxa"/>
+              <w:bottom w:w="108" w:type="dxa"/>
+            </w:tcMar>
+          </w:tcPr>
+          <w:p>
+            <w:pPr>
+              <w:pStyle w:val="BodyText"/>
+            </w:pPr>
+            <w:pPr>
+              <w:spacing w:before="16"/>
+            </w:pPr>
+            <w:r>
+              <w:t xml:space="preserve">Among the unvaccinated patients, what is the most represented age group?</w:t>
+            </w:r>
+          </w:p>
+          <w:p>
+            <w:pPr>
+              <w:pStyle w:val="BodyText"/>
+            </w:pPr>
+            <w:pPr>
+              <w:spacing w:after="16"/>
+            </w:pPr>
+            <w:r>
+              <w:t xml:space="preserve">Have any adult patients (over 15 years of age) died? How many?</w:t>
+            </w:r>
+          </w:p>
+        </w:tc>
+      </w:tr>
+    </w:tbl>
     <w:p>
       <w:pPr>
         <w:pStyle w:val="BodyText"/>
@@ -1445,7 +2074,7 @@
           <w:iCs/>
           <w:i/>
         </w:rPr>
-        <w:t xml:space="preserve">Bivariate analysis</w:t>
+        <w:t xml:space="preserve">Temporal analysis</w:t>
       </w:r>
     </w:p>
     <w:p>
@@ -1453,19 +2082,22 @@
         <w:pStyle w:val="BodyText"/>
       </w:pPr>
       <w:r>
-        <w:t xml:space="preserve">Click on the sheet</w:t>
-      </w:r>
-      <w:r>
-        <w:t xml:space="preserve"> </w:t>
-      </w:r>
-      <w:r>
-        <w:rPr>
-          <w:rStyle w:val="VerbatimChar"/>
-        </w:rPr>
-        <w:t xml:space="preserve">Linelist patients</w:t>
-      </w:r>
-      <w:r>
-        <w:t xml:space="preserve">.</w:t>
+        <w:t xml:space="preserve">Click on the</w:t>
+      </w:r>
+      <w:r>
+        <w:t xml:space="preserve"> </w:t>
+      </w:r>
+      <w:r>
+        <w:rPr>
+          <w:rStyle w:val="VerbatimChar"/>
+        </w:rPr>
+        <w:t xml:space="preserve">Temporal analyses</w:t>
+      </w:r>
+      <w:r>
+        <w:t xml:space="preserve"> </w:t>
+      </w:r>
+      <w:r>
+        <w:t xml:space="preserve">sheet, and update the analyses as before.</w:t>
       </w:r>
     </w:p>
     <w:p>
@@ -1473,34 +2105,19 @@
         <w:pStyle w:val="BodyText"/>
       </w:pPr>
       <w:r>
-        <w:t xml:space="preserve">In the</w:t>
-      </w:r>
-      <w:r>
-        <w:t xml:space="preserve"> </w:t>
-      </w:r>
-      <w:r>
-        <w:rPr>
-          <w:rStyle w:val="VerbatimChar"/>
-        </w:rPr>
-        <w:t xml:space="preserve">OutbreakTools</w:t>
-      </w:r>
-      <w:r>
-        <w:t xml:space="preserve"> </w:t>
-      </w:r>
-      <w:r>
-        <w:t xml:space="preserve">tab click on</w:t>
-      </w:r>
-      <w:r>
-        <w:t xml:space="preserve"> </w:t>
-      </w:r>
-      <w:r>
-        <w:rPr>
-          <w:rStyle w:val="VerbatimChar"/>
-        </w:rPr>
-        <w:t xml:space="preserve">Remove all filters</w:t>
-      </w:r>
-      <w:r>
-        <w:t xml:space="preserve">.</w:t>
+        <w:t xml:space="preserve">In cell</w:t>
+      </w:r>
+      <w:r>
+        <w:t xml:space="preserve"> </w:t>
+      </w:r>
+      <w:r>
+        <w:rPr>
+          <w:rStyle w:val="VerbatimChar"/>
+        </w:rPr>
+        <w:t xml:space="preserve">$G$11$</w:t>
+      </w:r>
+      <w:r>
+        <w:t xml:space="preserve">, choose the month as the time unit.</w:t>
       </w:r>
     </w:p>
     <w:p>
@@ -1508,96 +2125,121 @@
         <w:pStyle w:val="BodyText"/>
       </w:pPr>
       <w:r>
-        <w:t xml:space="preserve">Click on the</w:t>
-      </w:r>
-      <w:r>
-        <w:t xml:space="preserve"> </w:t>
-      </w:r>
-      <w:r>
-        <w:rPr>
-          <w:rStyle w:val="VerbatimChar"/>
-        </w:rPr>
-        <w:t xml:space="preserve">Uni and bi-variate analyses</w:t>
-      </w:r>
-      <w:r>
-        <w:t xml:space="preserve"> </w:t>
-      </w:r>
-      <w:r>
-        <w:t xml:space="preserve">sheet.</w:t>
-      </w:r>
-    </w:p>
-    <w:p>
-      <w:pPr>
-        <w:pStyle w:val="BodyText"/>
-      </w:pPr>
-      <w:r>
-        <w:t xml:space="preserve">Using the</w:t>
-      </w:r>
-      <w:r>
-        <w:t xml:space="preserve"> </w:t>
-      </w:r>
-      <w:r>
-        <w:rPr>
-          <w:rStyle w:val="VerbatimChar"/>
-        </w:rPr>
-        <w:t xml:space="preserve">Go to Section</w:t>
-      </w:r>
-      <w:r>
-        <w:t xml:space="preserve"> </w:t>
-      </w:r>
-      <w:r>
-        <w:t xml:space="preserve">button on the</w:t>
-      </w:r>
-      <w:r>
-        <w:t xml:space="preserve"> </w:t>
-      </w:r>
-      <w:r>
-        <w:rPr>
-          <w:rStyle w:val="VerbatimChar"/>
-        </w:rPr>
-        <w:t xml:space="preserve">$C$2</w:t>
-      </w:r>
-      <w:r>
-        <w:t xml:space="preserve"> </w:t>
-      </w:r>
-      <w:r>
-        <w:t xml:space="preserve">tab, select the</w:t>
-      </w:r>
-      <w:r>
-        <w:t xml:space="preserve"> </w:t>
-      </w:r>
-      <w:r>
-        <w:t xml:space="preserve">the section</w:t>
-      </w:r>
-      <w:r>
-        <w:t xml:space="preserve"> </w:t>
-      </w:r>
-      <w:r>
-        <w:rPr>
-          <w:rStyle w:val="VerbatimChar"/>
-        </w:rPr>
-        <w:t xml:space="preserve">Patient Age Characteristics</w:t>
-      </w:r>
-      <w:r>
-        <w:t xml:space="preserve">.</w:t>
-      </w:r>
-    </w:p>
-    <w:p>
-      <w:pPr>
-        <w:pStyle w:val="BodyText"/>
-      </w:pPr>
-      <w:r>
-        <w:t xml:space="preserve">Among the unvaccinated patients, what is the most represented age group?</w:t>
-      </w:r>
-    </w:p>
-    <w:p>
-      <w:pPr>
-        <w:pStyle w:val="BodyText"/>
-      </w:pPr>
-      <w:r>
-        <w:t xml:space="preserve">Have any adult patients (over 15 years of age) died? How many?</w:t>
-      </w:r>
-    </w:p>
+        <w:t xml:space="preserve">In cell</w:t>
+      </w:r>
+      <w:r>
+        <w:t xml:space="preserve"> </w:t>
+      </w:r>
+      <w:r>
+        <w:rPr>
+          <w:rStyle w:val="VerbatimChar"/>
+        </w:rPr>
+        <w:t xml:space="preserve">$E$11</w:t>
+      </w:r>
+      <w:r>
+        <w:t xml:space="preserve">, set the start date as 2019-01-01.</w:t>
+      </w:r>
+    </w:p>
+    <w:tbl>
+      <w:tblPr>
+        <w:tblStyle w:val="Table"/>
+        <w:tblLook w:firstRow="0" w:lastRow="0" w:firstColumn="0" w:lastColumn="0" w:noHBand="0" w:noVBand="0" w:val="0000"/>
+        <w:tblBorders>
+          <w:left w:val="single" w:sz="24" w:space="0" w:color="00A047"/>
+          <w:right w:val="single" w:sz="4" w:space="0" w:color="00A047"/>
+          <w:top w:val="single" w:sz="4" w:space="0" w:color="00A047"/>
+          <w:bottom w:val="single" w:sz="4" w:space="0" w:color="00A047"/>
+        </w:tblBorders>
+        <w:tblCellMar>
+          <w:left w:w="144" w:type="dxa"/>
+          <w:right w:w="144" w:type="dxa"/>
+        </w:tblCellMar>
+        <w:tblInd w:w="164" w:type="dxa"/>
+        <w:tblW w:type="pct" w:w="100%"/>
+      </w:tblPr>
+      <w:tr>
+        <w:trPr>
+          <w:cantSplit/>
+        </w:trPr>
+        <w:tc>
+          <w:tcPr>
+            <w:shd w:color="auto" w:fill="ccf1e3" w:val="clear"/>
+            <w:tcMar>
+              <w:top w:w="92" w:type="dxa"/>
+              <w:bottom w:w="92" w:type="dxa"/>
+            </w:tcMar>
+          </w:tcPr>
+          <w:p>
+            <w:pPr>
+              <w:pStyle w:val="BodyText"/>
+            </w:pPr>
+            <w:pPr>
+              <w:spacing w:before="16" w:after="16"/>
+            </w:pPr>
+            <w:r>
+              <w:t xml:space="preserve">Questions</w:t>
+            </w:r>
+          </w:p>
+        </w:tc>
+      </w:tr>
+      <w:tr>
+        <w:trPr>
+          <w:cantSplit/>
+        </w:trPr>
+        <w:tc>
+          <w:tcPr>
+            <w:tcMar>
+              <w:top w:w="108" w:type="dxa"/>
+              <w:bottom w:w="108" w:type="dxa"/>
+            </w:tcMar>
+          </w:tcPr>
+          <w:p>
+            <w:pPr>
+              <w:pStyle w:val="BodyText"/>
+            </w:pPr>
+            <w:pPr>
+              <w:spacing w:before="16"/>
+            </w:pPr>
+            <w:r>
+              <w:t xml:space="preserve">During 2019, in which month were there the most cases?</w:t>
+            </w:r>
+          </w:p>
+          <w:p>
+            <w:pPr>
+              <w:pStyle w:val="BodyText"/>
+            </w:pPr>
+            <w:r>
+              <w:t xml:space="preserve">During this month of 2019, in which epidemiological week were there the most cases?</w:t>
+            </w:r>
+          </w:p>
+          <w:p>
+            <w:pPr>
+              <w:pStyle w:val="BodyText"/>
+            </w:pPr>
+            <w:r>
+              <w:t xml:space="preserve">Overall during the epidemic, in which epidemiological week</w:t>
+            </w:r>
+            <w:r>
+              <w:t xml:space="preserve"> </w:t>
+            </w:r>
+            <w:r>
+              <w:t xml:space="preserve">were there the most cases?</w:t>
+            </w:r>
+          </w:p>
+          <w:p>
+            <w:pPr>
+              <w:pStyle w:val="BodyText"/>
+            </w:pPr>
+            <w:pPr>
+              <w:spacing w:after="16"/>
+            </w:pPr>
+            <w:r>
+              <w:t xml:space="preserve">During this epidemiological week, what was the case fatality rate?</w:t>
+            </w:r>
+          </w:p>
+        </w:tc>
+      </w:tr>
+    </w:tbl>
     <w:p>
       <w:pPr>
         <w:pStyle w:val="BodyText"/>
@@ -1607,170 +2249,278 @@
           <w:iCs/>
           <w:i/>
         </w:rPr>
-        <w:t xml:space="preserve">Temporal analysis</w:t>
-      </w:r>
-    </w:p>
-    <w:p>
-      <w:pPr>
-        <w:pStyle w:val="BodyText"/>
-      </w:pPr>
-      <w:r>
-        <w:t xml:space="preserve">Click on the</w:t>
-      </w:r>
-      <w:r>
-        <w:t xml:space="preserve"> </w:t>
-      </w:r>
-      <w:r>
-        <w:rPr>
-          <w:rStyle w:val="VerbatimChar"/>
-        </w:rPr>
-        <w:t xml:space="preserve">Temporal analyses</w:t>
-      </w:r>
-      <w:r>
-        <w:t xml:space="preserve"> </w:t>
-      </w:r>
-      <w:r>
-        <w:t xml:space="preserve">sheet, and update the analyses as before.</w:t>
-      </w:r>
-    </w:p>
-    <w:p>
-      <w:pPr>
-        <w:pStyle w:val="BodyText"/>
-      </w:pPr>
-      <w:r>
-        <w:t xml:space="preserve">In cell</w:t>
-      </w:r>
-      <w:r>
-        <w:t xml:space="preserve"> </w:t>
-      </w:r>
-      <w:r>
-        <w:rPr>
-          <w:rStyle w:val="VerbatimChar"/>
-        </w:rPr>
-        <w:t xml:space="preserve">$G$11$</w:t>
-      </w:r>
-      <w:r>
-        <w:t xml:space="preserve">, choose the month as the time unit.</w:t>
-      </w:r>
-    </w:p>
-    <w:p>
-      <w:pPr>
-        <w:pStyle w:val="BodyText"/>
-      </w:pPr>
-      <w:r>
-        <w:t xml:space="preserve">In cell</w:t>
-      </w:r>
-      <w:r>
-        <w:t xml:space="preserve"> </w:t>
-      </w:r>
-      <w:r>
-        <w:rPr>
-          <w:rStyle w:val="VerbatimChar"/>
-        </w:rPr>
-        <w:t xml:space="preserve">$E$11</w:t>
-      </w:r>
-      <w:r>
-        <w:t xml:space="preserve">, set the start date as 2019-01-01.</w:t>
-      </w:r>
-    </w:p>
-    <w:p>
-      <w:pPr>
-        <w:pStyle w:val="BodyText"/>
-      </w:pPr>
-      <w:r>
-        <w:t xml:space="preserve">During 2019, in which month were there the most cases?</w:t>
-      </w:r>
-    </w:p>
-    <w:p>
-      <w:pPr>
-        <w:pStyle w:val="BodyText"/>
-      </w:pPr>
-      <w:r>
-        <w:t xml:space="preserve">During this month of 2019, in which epidemiological week were there the most cases?</w:t>
-      </w:r>
-    </w:p>
-    <w:p>
-      <w:pPr>
-        <w:pStyle w:val="BodyText"/>
-      </w:pPr>
-      <w:r>
-        <w:t xml:space="preserve">Overall during the epidemic, in which epidemiological week</w:t>
-      </w:r>
-      <w:r>
-        <w:t xml:space="preserve"> </w:t>
-      </w:r>
-      <w:r>
-        <w:t xml:space="preserve">were there the most cases?</w:t>
-      </w:r>
-    </w:p>
-    <w:p>
-      <w:pPr>
-        <w:pStyle w:val="BodyText"/>
-      </w:pPr>
-      <w:r>
-        <w:t xml:space="preserve">During this epidemiological week, what was the case fatality rate?</w:t>
-      </w:r>
-    </w:p>
-    <w:p>
-      <w:pPr>
-        <w:pStyle w:val="BodyText"/>
-      </w:pPr>
+        <w:t xml:space="preserve">You can use the filters in the</w:t>
+      </w:r>
       <w:r>
         <w:rPr>
           <w:iCs/>
           <w:i/>
         </w:rPr>
-        <w:t xml:space="preserve">You can use the filters in the</w:t>
-      </w:r>
-      <w:r>
-        <w:rPr>
+        <w:t xml:space="preserve"> </w:t>
+      </w:r>
+      <w:r>
+        <w:rPr>
+          <w:rStyle w:val="VerbatimChar"/>
           <w:iCs/>
           <w:i/>
         </w:rPr>
-        <w:t xml:space="preserve"> </w:t>
-      </w:r>
-      <w:r>
-        <w:rPr>
-          <w:rStyle w:val="VerbatimChar"/>
+        <w:t xml:space="preserve">Patient list</w:t>
+      </w:r>
+      <w:r>
+        <w:rPr>
           <w:iCs/>
           <w:i/>
         </w:rPr>
-        <w:t xml:space="preserve">Patient list</w:t>
+        <w:t xml:space="preserve"> </w:t>
       </w:r>
       <w:r>
         <w:rPr>
           <w:iCs/>
           <w:i/>
         </w:rPr>
-        <w:t xml:space="preserve"> </w:t>
-      </w:r>
+        <w:t xml:space="preserve">sheet to answer the following questions</w:t>
+      </w:r>
+      <w:r>
+        <w:t xml:space="preserve">.</w:t>
+      </w:r>
+    </w:p>
+    <w:tbl>
+      <w:tblPr>
+        <w:tblStyle w:val="Table"/>
+        <w:tblLook w:firstRow="0" w:lastRow="0" w:firstColumn="0" w:lastColumn="0" w:noHBand="0" w:noVBand="0" w:val="0000"/>
+        <w:tblBorders>
+          <w:left w:val="single" w:sz="24" w:space="0" w:color="00A047"/>
+          <w:right w:val="single" w:sz="4" w:space="0" w:color="00A047"/>
+          <w:top w:val="single" w:sz="4" w:space="0" w:color="00A047"/>
+          <w:bottom w:val="single" w:sz="4" w:space="0" w:color="00A047"/>
+        </w:tblBorders>
+        <w:tblCellMar>
+          <w:left w:w="144" w:type="dxa"/>
+          <w:right w:w="144" w:type="dxa"/>
+        </w:tblCellMar>
+        <w:tblInd w:w="164" w:type="dxa"/>
+        <w:tblW w:type="pct" w:w="100%"/>
+      </w:tblPr>
+      <w:tr>
+        <w:trPr>
+          <w:cantSplit/>
+        </w:trPr>
+        <w:tc>
+          <w:tcPr>
+            <w:shd w:color="auto" w:fill="ccf1e3" w:val="clear"/>
+            <w:tcMar>
+              <w:top w:w="92" w:type="dxa"/>
+              <w:bottom w:w="92" w:type="dxa"/>
+            </w:tcMar>
+          </w:tcPr>
+          <w:p>
+            <w:pPr>
+              <w:pStyle w:val="BodyText"/>
+            </w:pPr>
+            <w:pPr>
+              <w:spacing w:before="16" w:after="16"/>
+            </w:pPr>
+            <w:r>
+              <w:t xml:space="preserve">Questions</w:t>
+            </w:r>
+          </w:p>
+        </w:tc>
+      </w:tr>
+      <w:tr>
+        <w:trPr>
+          <w:cantSplit/>
+        </w:trPr>
+        <w:tc>
+          <w:tcPr>
+            <w:tcMar>
+              <w:top w:w="108" w:type="dxa"/>
+              <w:bottom w:w="108" w:type="dxa"/>
+            </w:tcMar>
+          </w:tcPr>
+          <w:p>
+            <w:pPr>
+              <w:pStyle w:val="BodyText"/>
+            </w:pPr>
+            <w:pPr>
+              <w:spacing w:before="16"/>
+            </w:pPr>
+            <w:r>
+              <w:t xml:space="preserve">What is the case-fatality rate for under-5 during the most affected epidemiological week?</w:t>
+            </w:r>
+          </w:p>
+          <w:p>
+            <w:pPr>
+              <w:pStyle w:val="BodyText"/>
+            </w:pPr>
+            <w:pPr>
+              <w:spacing w:after="16"/>
+            </w:pPr>
+            <w:r>
+              <w:t xml:space="preserve">In which epidemiological week were the most deaths recorded?</w:t>
+            </w:r>
+          </w:p>
+        </w:tc>
+      </w:tr>
+    </w:tbl>
+    <w:p>
+      <w:pPr>
+        <w:pStyle w:val="BodyText"/>
+      </w:pPr>
       <w:r>
         <w:rPr>
           <w:iCs/>
           <w:i/>
         </w:rPr>
-        <w:t xml:space="preserve">sheet to answer the following questions</w:t>
+        <w:t xml:space="preserve">Spatial analysis</w:t>
+      </w:r>
+    </w:p>
+    <w:p>
+      <w:pPr>
+        <w:pStyle w:val="BodyText"/>
+      </w:pPr>
+      <w:r>
+        <w:t xml:space="preserve">Click on the</w:t>
+      </w:r>
+      <w:r>
+        <w:t xml:space="preserve"> </w:t>
+      </w:r>
+      <w:r>
+        <w:rPr>
+          <w:rStyle w:val="VerbatimChar"/>
+        </w:rPr>
+        <w:t xml:space="preserve">Spatial analyses</w:t>
+      </w:r>
+      <w:r>
+        <w:t xml:space="preserve"> </w:t>
+      </w:r>
+      <w:r>
+        <w:t xml:space="preserve">sheet and refresh the analyses</w:t>
+      </w:r>
+      <w:r>
+        <w:t xml:space="preserve"> </w:t>
+      </w:r>
+      <w:r>
+        <w:t xml:space="preserve">as before.</w:t>
+      </w:r>
+    </w:p>
+    <w:p>
+      <w:pPr>
+        <w:pStyle w:val="BodyText"/>
+      </w:pPr>
+      <w:r>
+        <w:t xml:space="preserve">In cell</w:t>
+      </w:r>
+      <w:r>
+        <w:t xml:space="preserve"> </w:t>
+      </w:r>
+      <w:r>
+        <w:rPr>
+          <w:rStyle w:val="VerbatimChar"/>
+        </w:rPr>
+        <w:t xml:space="preserve">$C$14$</w:t>
+      </w:r>
+      <w:r>
+        <w:t xml:space="preserve">, select the option</w:t>
+      </w:r>
+      <w:r>
+        <w:t xml:space="preserve"> </w:t>
+      </w:r>
+      <w:r>
+        <w:rPr>
+          <w:rStyle w:val="VerbatimChar"/>
+        </w:rPr>
+        <w:t xml:space="preserve">Health-area</w:t>
       </w:r>
       <w:r>
         <w:t xml:space="preserve">.</w:t>
       </w:r>
     </w:p>
-    <w:p>
-      <w:pPr>
-        <w:pStyle w:val="BodyText"/>
-      </w:pPr>
-      <w:r>
-        <w:t xml:space="preserve">What is the case-fatality rate for under-5 during the most affected epidemiological week?</w:t>
-      </w:r>
-    </w:p>
-    <w:p>
-      <w:pPr>
-        <w:pStyle w:val="BodyText"/>
-      </w:pPr>
-      <w:r>
-        <w:t xml:space="preserve">In which epidemiological week were the most deaths recorded?</w:t>
-      </w:r>
-    </w:p>
+    <w:tbl>
+      <w:tblPr>
+        <w:tblStyle w:val="Table"/>
+        <w:tblLook w:firstRow="0" w:lastRow="0" w:firstColumn="0" w:lastColumn="0" w:noHBand="0" w:noVBand="0" w:val="0000"/>
+        <w:tblBorders>
+          <w:left w:val="single" w:sz="24" w:space="0" w:color="00A047"/>
+          <w:right w:val="single" w:sz="4" w:space="0" w:color="00A047"/>
+          <w:top w:val="single" w:sz="4" w:space="0" w:color="00A047"/>
+          <w:bottom w:val="single" w:sz="4" w:space="0" w:color="00A047"/>
+        </w:tblBorders>
+        <w:tblCellMar>
+          <w:left w:w="144" w:type="dxa"/>
+          <w:right w:w="144" w:type="dxa"/>
+        </w:tblCellMar>
+        <w:tblInd w:w="164" w:type="dxa"/>
+        <w:tblW w:type="pct" w:w="100%"/>
+      </w:tblPr>
+      <w:tr>
+        <w:trPr>
+          <w:cantSplit/>
+        </w:trPr>
+        <w:tc>
+          <w:tcPr>
+            <w:shd w:color="auto" w:fill="ccf1e3" w:val="clear"/>
+            <w:tcMar>
+              <w:top w:w="92" w:type="dxa"/>
+              <w:bottom w:w="92" w:type="dxa"/>
+            </w:tcMar>
+          </w:tcPr>
+          <w:p>
+            <w:pPr>
+              <w:pStyle w:val="BodyText"/>
+            </w:pPr>
+            <w:pPr>
+              <w:spacing w:before="16" w:after="16"/>
+            </w:pPr>
+            <w:r>
+              <w:t xml:space="preserve">Questions</w:t>
+            </w:r>
+          </w:p>
+        </w:tc>
+      </w:tr>
+      <w:tr>
+        <w:trPr>
+          <w:cantSplit/>
+        </w:trPr>
+        <w:tc>
+          <w:tcPr>
+            <w:tcMar>
+              <w:top w:w="108" w:type="dxa"/>
+              <w:bottom w:w="108" w:type="dxa"/>
+            </w:tcMar>
+          </w:tcPr>
+          <w:p>
+            <w:pPr>
+              <w:pStyle w:val="BodyText"/>
+            </w:pPr>
+            <w:pPr>
+              <w:spacing w:before="16"/>
+            </w:pPr>
+            <w:r>
+              <w:t xml:space="preserve">How many patients have no information about their origin?</w:t>
+            </w:r>
+          </w:p>
+          <w:p>
+            <w:pPr>
+              <w:pStyle w:val="BodyText"/>
+            </w:pPr>
+            <w:r>
+              <w:t xml:space="preserve">Which health area is the most affected? We will keep its name for future use.</w:t>
+            </w:r>
+          </w:p>
+          <w:p>
+            <w:pPr>
+              <w:pStyle w:val="BodyText"/>
+            </w:pPr>
+            <w:pPr>
+              <w:spacing w:after="16"/>
+            </w:pPr>
+            <w:r>
+              <w:t xml:space="preserve">Where do most of the patients who die come from?</w:t>
+            </w:r>
+          </w:p>
+        </w:tc>
+      </w:tr>
+    </w:tbl>
     <w:p>
       <w:pPr>
         <w:pStyle w:val="BodyText"/>
@@ -1780,7 +2530,10 @@
           <w:iCs/>
           <w:i/>
         </w:rPr>
-        <w:t xml:space="preserve">Spatial analysis</w:t>
+        <w:t xml:space="preserve">Spacio-temporal analysis</w:t>
+      </w:r>
+      <w:r>
+        <w:t xml:space="preserve">.</w:t>
       </w:r>
     </w:p>
     <w:p>
@@ -1788,6 +2541,14 @@
         <w:pStyle w:val="BodyText"/>
       </w:pPr>
       <w:r>
+        <w:t xml:space="preserve">Remember that we had to keep in mind the health area most affected.</w:t>
+      </w:r>
+    </w:p>
+    <w:p>
+      <w:pPr>
+        <w:pStyle w:val="BodyText"/>
+      </w:pPr>
+      <w:r>
         <w:t xml:space="preserve">Click on the</w:t>
       </w:r>
       <w:r>
@@ -1797,19 +2558,13 @@
         <w:rPr>
           <w:rStyle w:val="VerbatimChar"/>
         </w:rPr>
-        <w:t xml:space="preserve">Spatial analyses</w:t>
-      </w:r>
-      <w:r>
-        <w:t xml:space="preserve"> </w:t>
-      </w:r>
-      <w:r>
-        <w:t xml:space="preserve">sheet and refresh the analyses</w:t>
-      </w:r>
-      <w:r>
-        <w:t xml:space="preserve"> </w:t>
-      </w:r>
-      <w:r>
-        <w:t xml:space="preserve">as before.</w:t>
+        <w:t xml:space="preserve">Spatio-temporal analysis</w:t>
+      </w:r>
+      <w:r>
+        <w:t xml:space="preserve"> </w:t>
+      </w:r>
+      <w:r>
+        <w:t xml:space="preserve">sheet.</w:t>
       </w:r>
     </w:p>
     <w:p>
@@ -1826,267 +2581,383 @@
         <w:rPr>
           <w:rStyle w:val="VerbatimChar"/>
         </w:rPr>
-        <w:t xml:space="preserve">$C$14$</w:t>
-      </w:r>
-      <w:r>
-        <w:t xml:space="preserve">, select the option</w:t>
-      </w:r>
-      <w:r>
-        <w:t xml:space="preserve"> </w:t>
-      </w:r>
-      <w:r>
-        <w:rPr>
-          <w:rStyle w:val="VerbatimChar"/>
-        </w:rPr>
-        <w:t xml:space="preserve">Health-area</w:t>
+        <w:t xml:space="preserve">$C$14</w:t>
+      </w:r>
+      <w:r>
+        <w:t xml:space="preserve">, click twice. A box for selecting</w:t>
+      </w:r>
+      <w:r>
+        <w:t xml:space="preserve"> </w:t>
+      </w:r>
+      <w:r>
+        <w:t xml:space="preserve">locations is displayed.</w:t>
+      </w:r>
+    </w:p>
+    <w:p>
+      <w:pPr>
+        <w:pStyle w:val="BodyText"/>
+      </w:pPr>
+      <w:r>
+        <w:t xml:space="preserve">Select the most affected health area. You can stop at level 3 and click OK.</w:t>
+      </w:r>
+    </w:p>
+    <w:p>
+      <w:pPr>
+        <w:pStyle w:val="BodyText"/>
+      </w:pPr>
+      <w:r>
+        <w:t xml:space="preserve">Then update the analyses as before.</w:t>
+      </w:r>
+    </w:p>
+    <w:tbl>
+      <w:tblPr>
+        <w:tblStyle w:val="Table"/>
+        <w:tblLook w:firstRow="0" w:lastRow="0" w:firstColumn="0" w:lastColumn="0" w:noHBand="0" w:noVBand="0" w:val="0000"/>
+        <w:tblBorders>
+          <w:left w:val="single" w:sz="24" w:space="0" w:color="00A047"/>
+          <w:right w:val="single" w:sz="4" w:space="0" w:color="00A047"/>
+          <w:top w:val="single" w:sz="4" w:space="0" w:color="00A047"/>
+          <w:bottom w:val="single" w:sz="4" w:space="0" w:color="00A047"/>
+        </w:tblBorders>
+        <w:tblCellMar>
+          <w:left w:w="144" w:type="dxa"/>
+          <w:right w:w="144" w:type="dxa"/>
+        </w:tblCellMar>
+        <w:tblInd w:w="164" w:type="dxa"/>
+        <w:tblW w:type="pct" w:w="100%"/>
+      </w:tblPr>
+      <w:tr>
+        <w:trPr>
+          <w:cantSplit/>
+        </w:trPr>
+        <w:tc>
+          <w:tcPr>
+            <w:shd w:color="auto" w:fill="ccf1e3" w:val="clear"/>
+            <w:tcMar>
+              <w:top w:w="92" w:type="dxa"/>
+              <w:bottom w:w="92" w:type="dxa"/>
+            </w:tcMar>
+          </w:tcPr>
+          <w:p>
+            <w:pPr>
+              <w:pStyle w:val="BodyText"/>
+            </w:pPr>
+            <w:pPr>
+              <w:spacing w:before="16" w:after="16"/>
+            </w:pPr>
+            <w:r>
+              <w:t xml:space="preserve">Question</w:t>
+            </w:r>
+          </w:p>
+        </w:tc>
+      </w:tr>
+      <w:tr>
+        <w:trPr>
+          <w:cantSplit/>
+        </w:trPr>
+        <w:tc>
+          <w:tcPr>
+            <w:tcMar>
+              <w:top w:w="108" w:type="dxa"/>
+              <w:bottom w:w="108" w:type="dxa"/>
+            </w:tcMar>
+          </w:tcPr>
+          <w:p>
+            <w:pPr>
+              <w:pStyle w:val="BodyText"/>
+            </w:pPr>
+            <w:pPr>
+              <w:spacing w:before="16" w:after="16"/>
+            </w:pPr>
+            <w:r>
+              <w:t xml:space="preserve">During the epidemic, this health area had the most cases in which week?</w:t>
+            </w:r>
+          </w:p>
+        </w:tc>
+      </w:tr>
+    </w:tbl>
+    <w:p>
+      <w:pPr>
+        <w:pStyle w:val="BodyText"/>
+      </w:pPr>
+      <w:r>
+        <w:t xml:space="preserve">You can choose up to 10 health areas and display them on a</w:t>
+      </w:r>
+      <w:r>
+        <w:t xml:space="preserve"> </w:t>
+      </w:r>
+      <w:r>
+        <w:t xml:space="preserve">graph if you wish.</w:t>
+      </w:r>
+    </w:p>
+    <w:bookmarkEnd w:id="43"/>
+    <w:bookmarkStart w:id="44" w:name="exporting-data"/>
+    <w:p>
+      <w:pPr>
+        <w:pStyle w:val="Heading4"/>
+      </w:pPr>
+      <w:r>
+        <w:t xml:space="preserve">4- Exporting data</w:t>
+      </w:r>
+    </w:p>
+    <w:p>
+      <w:pPr>
+        <w:pStyle w:val="FirstParagraph"/>
+      </w:pPr>
+      <w:r>
+        <w:t xml:space="preserve">In the</w:t>
+      </w:r>
+      <w:r>
+        <w:t xml:space="preserve"> </w:t>
+      </w:r>
+      <w:r>
+        <w:rPr>
+          <w:rStyle w:val="VerbatimChar"/>
+        </w:rPr>
+        <w:t xml:space="preserve">OutbreakTools</w:t>
+      </w:r>
+      <w:r>
+        <w:t xml:space="preserve"> </w:t>
+      </w:r>
+      <w:r>
+        <w:t xml:space="preserve">tab, click on</w:t>
+      </w:r>
+      <w:r>
+        <w:t xml:space="preserve"> </w:t>
+      </w:r>
+      <w:r>
+        <w:rPr>
+          <w:rStyle w:val="VerbatimChar"/>
+        </w:rPr>
+        <w:t xml:space="preserve">Export Data</w:t>
+      </w:r>
+      <w:r>
+        <w:t xml:space="preserve"> </w:t>
+      </w:r>
+      <w:r>
+        <w:t xml:space="preserve">button.</w:t>
+      </w:r>
+    </w:p>
+    <w:p>
+      <w:pPr>
+        <w:pStyle w:val="BodyText"/>
+      </w:pPr>
+      <w:r>
+        <w:t xml:space="preserve">Click on</w:t>
+      </w:r>
+      <w:r>
+        <w:t xml:space="preserve"> </w:t>
+      </w:r>
+      <w:r>
+        <w:rPr>
+          <w:rStyle w:val="VerbatimChar"/>
+        </w:rPr>
+        <w:t xml:space="preserve">Anonymous export for MoH</w:t>
+      </w:r>
+      <w:r>
+        <w:t xml:space="preserve">. Choose where you</w:t>
+      </w:r>
+      <w:r>
+        <w:t xml:space="preserve"> </w:t>
+      </w:r>
+      <w:r>
+        <w:t xml:space="preserve">want to save the export.</w:t>
+      </w:r>
+    </w:p>
+    <w:p>
+      <w:pPr>
+        <w:pStyle w:val="BodyText"/>
+      </w:pPr>
+      <w:r>
+        <w:t xml:space="preserve">Do the same and make an</w:t>
+      </w:r>
+      <w:r>
+        <w:t xml:space="preserve"> </w:t>
+      </w:r>
+      <w:r>
+        <w:rPr>
+          <w:rStyle w:val="VerbatimChar"/>
+        </w:rPr>
+        <w:t xml:space="preserve">Anonymous export for MSF</w:t>
+      </w:r>
+      <w:r>
+        <w:t xml:space="preserve">. This is the</w:t>
+      </w:r>
+      <w:r>
+        <w:t xml:space="preserve"> </w:t>
+      </w:r>
+      <w:r>
+        <w:t xml:space="preserve">export that is sent to the dashboard. Don’t rename it. You can open it to explore the data and see</w:t>
+      </w:r>
+      <w:r>
+        <w:t xml:space="preserve"> </w:t>
+      </w:r>
+      <w:r>
+        <w:t xml:space="preserve">the differences between the two exports. The password is 1234.</w:t>
+      </w:r>
+    </w:p>
+    <w:bookmarkEnd w:id="44"/>
+    <w:bookmarkStart w:id="45" w:name="bonus-import-data."/>
+    <w:p>
+      <w:pPr>
+        <w:pStyle w:val="Heading4"/>
+      </w:pPr>
+      <w:r>
+        <w:t xml:space="preserve">5- (Bonus) Import data.</w:t>
+      </w:r>
+    </w:p>
+    <w:p>
+      <w:pPr>
+        <w:pStyle w:val="FirstParagraph"/>
+      </w:pPr>
+      <w:r>
+        <w:t xml:space="preserve">On the</w:t>
+      </w:r>
+      <w:r>
+        <w:t xml:space="preserve"> </w:t>
+      </w:r>
+      <w:r>
+        <w:rPr>
+          <w:rStyle w:val="VerbatimChar"/>
+        </w:rPr>
+        <w:t xml:space="preserve">OutbreakTools</w:t>
+      </w:r>
+      <w:r>
+        <w:t xml:space="preserve"> </w:t>
+      </w:r>
+      <w:r>
+        <w:t xml:space="preserve">tab, click on the</w:t>
+      </w:r>
+      <w:r>
+        <w:t xml:space="preserve"> </w:t>
+      </w:r>
+      <w:r>
+        <w:rPr>
+          <w:rStyle w:val="VerbatimChar"/>
+        </w:rPr>
+        <w:t xml:space="preserve">Import data</w:t>
+      </w:r>
+      <w:r>
+        <w:t xml:space="preserve"> </w:t>
+      </w:r>
+      <w:r>
+        <w:t xml:space="preserve">button.</w:t>
+      </w:r>
+      <w:r>
+        <w:t xml:space="preserve"> </w:t>
+      </w:r>
+      <w:r>
+        <w:t xml:space="preserve">Browse and select the</w:t>
+      </w:r>
+      <w:r>
+        <w:t xml:space="preserve"> </w:t>
+      </w:r>
+      <w:r>
+        <w:rPr>
+          <w:rStyle w:val="VerbatimChar"/>
+        </w:rPr>
+        <w:t xml:space="preserve">import_linelist_en.xlsb</w:t>
+      </w:r>
+      <w:r>
+        <w:t xml:space="preserve"> </w:t>
+      </w:r>
+      <w:r>
+        <w:t xml:space="preserve">file, then click OK.</w:t>
+      </w:r>
+    </w:p>
+    <w:p>
+      <w:pPr>
+        <w:pStyle w:val="BodyText"/>
+      </w:pPr>
+      <w:r>
+        <w:t xml:space="preserve">At the end of the import, you will be asked if you want to see a report. Select</w:t>
+      </w:r>
+      <w:r>
+        <w:t xml:space="preserve"> </w:t>
+      </w:r>
+      <w:r>
+        <w:t xml:space="preserve">‘</w:t>
+      </w:r>
+      <w:r>
+        <w:t xml:space="preserve">Yes</w:t>
+      </w:r>
+      <w:r>
+        <w:t xml:space="preserve">’</w:t>
       </w:r>
       <w:r>
         <w:t xml:space="preserve">.</w:t>
       </w:r>
     </w:p>
-    <w:p>
-      <w:pPr>
-        <w:pStyle w:val="BodyText"/>
-      </w:pPr>
-      <w:r>
-        <w:t xml:space="preserve">How many patients have no information about their origin?</w:t>
-      </w:r>
-    </w:p>
-    <w:p>
-      <w:pPr>
-        <w:pStyle w:val="BodyText"/>
-      </w:pPr>
-      <w:r>
-        <w:t xml:space="preserve">Which health area is the most affected? We will keep its name for future use.</w:t>
-      </w:r>
-    </w:p>
-    <w:p>
-      <w:pPr>
-        <w:pStyle w:val="BodyText"/>
-      </w:pPr>
-      <w:r>
-        <w:t xml:space="preserve">Where do most of the patients who die come from?</w:t>
-      </w:r>
-    </w:p>
-    <w:p>
-      <w:pPr>
-        <w:pStyle w:val="BodyText"/>
-      </w:pPr>
-      <w:r>
-        <w:rPr>
-          <w:iCs/>
-          <w:i/>
-        </w:rPr>
-        <w:t xml:space="preserve">Spacio-temporal analysis</w:t>
-      </w:r>
-      <w:r>
-        <w:t xml:space="preserve">.</w:t>
-      </w:r>
-    </w:p>
-    <w:p>
-      <w:pPr>
-        <w:pStyle w:val="BodyText"/>
-      </w:pPr>
-      <w:r>
-        <w:t xml:space="preserve">Remember that we had to keep in mind the health area most affected.</w:t>
-      </w:r>
-    </w:p>
-    <w:p>
-      <w:pPr>
-        <w:pStyle w:val="BodyText"/>
-      </w:pPr>
-      <w:r>
-        <w:t xml:space="preserve">Click on the</w:t>
-      </w:r>
-      <w:r>
-        <w:t xml:space="preserve"> </w:t>
-      </w:r>
-      <w:r>
-        <w:rPr>
-          <w:rStyle w:val="VerbatimChar"/>
-        </w:rPr>
-        <w:t xml:space="preserve">Spatio-temporal analysis</w:t>
-      </w:r>
-      <w:r>
-        <w:t xml:space="preserve"> </w:t>
-      </w:r>
-      <w:r>
-        <w:t xml:space="preserve">sheet.</w:t>
-      </w:r>
-    </w:p>
-    <w:p>
-      <w:pPr>
-        <w:pStyle w:val="BodyText"/>
-      </w:pPr>
-      <w:r>
-        <w:t xml:space="preserve">In cell</w:t>
-      </w:r>
-      <w:r>
-        <w:t xml:space="preserve"> </w:t>
-      </w:r>
-      <w:r>
-        <w:rPr>
-          <w:rStyle w:val="VerbatimChar"/>
-        </w:rPr>
-        <w:t xml:space="preserve">$C$14</w:t>
-      </w:r>
-      <w:r>
-        <w:t xml:space="preserve">, click twice. A box for selecting</w:t>
-      </w:r>
-      <w:r>
-        <w:t xml:space="preserve"> </w:t>
-      </w:r>
-      <w:r>
-        <w:t xml:space="preserve">locations is displayed.</w:t>
-      </w:r>
-    </w:p>
-    <w:p>
-      <w:pPr>
-        <w:pStyle w:val="BodyText"/>
-      </w:pPr>
-      <w:r>
-        <w:t xml:space="preserve">Select the most affected health area. You can stop at level 3 and click OK.</w:t>
-      </w:r>
-    </w:p>
-    <w:p>
-      <w:pPr>
-        <w:pStyle w:val="BodyText"/>
-      </w:pPr>
-      <w:r>
-        <w:t xml:space="preserve">Then update the analyses as before.</w:t>
-      </w:r>
-    </w:p>
-    <w:p>
-      <w:pPr>
-        <w:pStyle w:val="BodyText"/>
-      </w:pPr>
-      <w:r>
-        <w:t xml:space="preserve">During the epidemic, this health area had the most cases in which week?</w:t>
-      </w:r>
-    </w:p>
-    <w:p>
-      <w:pPr>
-        <w:pStyle w:val="BodyText"/>
-      </w:pPr>
-      <w:r>
-        <w:t xml:space="preserve">You can choose up to 10 health areas and display them on a</w:t>
-      </w:r>
-      <w:r>
-        <w:t xml:space="preserve"> </w:t>
-      </w:r>
-      <w:r>
-        <w:t xml:space="preserve">graph if you wish.</w:t>
-      </w:r>
-    </w:p>
-    <w:bookmarkEnd w:id="34"/>
-    <w:bookmarkStart w:id="35" w:name="exporting-data"/>
-    <w:p>
-      <w:pPr>
-        <w:pStyle w:val="Heading4"/>
-      </w:pPr>
-      <w:r>
-        <w:t xml:space="preserve">4- Exporting data</w:t>
-      </w:r>
-    </w:p>
-    <w:p>
-      <w:pPr>
-        <w:pStyle w:val="FirstParagraph"/>
-      </w:pPr>
-      <w:r>
-        <w:t xml:space="preserve">In the</w:t>
-      </w:r>
-      <w:r>
-        <w:t xml:space="preserve"> </w:t>
-      </w:r>
-      <w:r>
-        <w:rPr>
-          <w:rStyle w:val="VerbatimChar"/>
-        </w:rPr>
-        <w:t xml:space="preserve">OutbreakTools</w:t>
-      </w:r>
-      <w:r>
-        <w:t xml:space="preserve"> </w:t>
-      </w:r>
-      <w:r>
-        <w:t xml:space="preserve">tab, click on</w:t>
-      </w:r>
-      <w:r>
-        <w:t xml:space="preserve"> </w:t>
-      </w:r>
-      <w:r>
-        <w:rPr>
-          <w:rStyle w:val="VerbatimChar"/>
-        </w:rPr>
-        <w:t xml:space="preserve">Export Data</w:t>
-      </w:r>
-      <w:r>
-        <w:t xml:space="preserve"> </w:t>
-      </w:r>
-      <w:r>
-        <w:t xml:space="preserve">button.</w:t>
-      </w:r>
-    </w:p>
-    <w:p>
-      <w:pPr>
-        <w:pStyle w:val="BodyText"/>
-      </w:pPr>
-      <w:r>
-        <w:t xml:space="preserve">Click on</w:t>
-      </w:r>
-      <w:r>
-        <w:t xml:space="preserve"> </w:t>
-      </w:r>
-      <w:r>
-        <w:rPr>
-          <w:rStyle w:val="VerbatimChar"/>
-        </w:rPr>
-        <w:t xml:space="preserve">Anonymous export for MoH</w:t>
-      </w:r>
-      <w:r>
-        <w:t xml:space="preserve">. Choose where you</w:t>
-      </w:r>
-      <w:r>
-        <w:t xml:space="preserve"> </w:t>
-      </w:r>
-      <w:r>
-        <w:t xml:space="preserve">want to save the export.</w:t>
-      </w:r>
-    </w:p>
-    <w:p>
-      <w:pPr>
-        <w:pStyle w:val="BodyText"/>
-      </w:pPr>
-      <w:r>
-        <w:t xml:space="preserve">Do the same and make an</w:t>
-      </w:r>
-      <w:r>
-        <w:t xml:space="preserve"> </w:t>
-      </w:r>
-      <w:r>
-        <w:rPr>
-          <w:rStyle w:val="VerbatimChar"/>
-        </w:rPr>
-        <w:t xml:space="preserve">Anonymous export for MSF</w:t>
-      </w:r>
-      <w:r>
-        <w:t xml:space="preserve">. This is the</w:t>
-      </w:r>
-      <w:r>
-        <w:t xml:space="preserve"> </w:t>
-      </w:r>
-      <w:r>
-        <w:t xml:space="preserve">export that is sent to the dashboard. Don’t rename it. You can open it to explore the data and see</w:t>
-      </w:r>
-      <w:r>
-        <w:t xml:space="preserve"> </w:t>
-      </w:r>
-      <w:r>
-        <w:t xml:space="preserve">the differences between the two exports. The password is 1234.</w:t>
-      </w:r>
-    </w:p>
-    <w:bookmarkEnd w:id="35"/>
-    <w:bookmarkEnd w:id="36"/>
-    <w:bookmarkEnd w:id="37"/>
+    <w:tbl>
+      <w:tblPr>
+        <w:tblStyle w:val="Table"/>
+        <w:tblLook w:firstRow="0" w:lastRow="0" w:firstColumn="0" w:lastColumn="0" w:noHBand="0" w:noVBand="0" w:val="0000"/>
+        <w:tblBorders>
+          <w:left w:val="single" w:sz="24" w:space="0" w:color="00A047"/>
+          <w:right w:val="single" w:sz="4" w:space="0" w:color="00A047"/>
+          <w:top w:val="single" w:sz="4" w:space="0" w:color="00A047"/>
+          <w:bottom w:val="single" w:sz="4" w:space="0" w:color="00A047"/>
+        </w:tblBorders>
+        <w:tblCellMar>
+          <w:left w:w="144" w:type="dxa"/>
+          <w:right w:w="144" w:type="dxa"/>
+        </w:tblCellMar>
+        <w:tblInd w:w="164" w:type="dxa"/>
+        <w:tblW w:type="pct" w:w="100%"/>
+      </w:tblPr>
+      <w:tr>
+        <w:trPr>
+          <w:cantSplit/>
+        </w:trPr>
+        <w:tc>
+          <w:tcPr>
+            <w:shd w:color="auto" w:fill="ccf1e3" w:val="clear"/>
+            <w:tcMar>
+              <w:top w:w="92" w:type="dxa"/>
+              <w:bottom w:w="92" w:type="dxa"/>
+            </w:tcMar>
+          </w:tcPr>
+          <w:p>
+            <w:pPr>
+              <w:pStyle w:val="BodyText"/>
+            </w:pPr>
+            <w:pPr>
+              <w:spacing w:before="16" w:after="16"/>
+            </w:pPr>
+            <w:r>
+              <w:t xml:space="preserve">Question</w:t>
+            </w:r>
+          </w:p>
+        </w:tc>
+      </w:tr>
+      <w:tr>
+        <w:trPr>
+          <w:cantSplit/>
+        </w:trPr>
+        <w:tc>
+          <w:tcPr>
+            <w:tcMar>
+              <w:top w:w="108" w:type="dxa"/>
+              <w:bottom w:w="108" w:type="dxa"/>
+            </w:tcMar>
+          </w:tcPr>
+          <w:p>
+            <w:pPr>
+              <w:pStyle w:val="BodyText"/>
+            </w:pPr>
+            <w:pPr>
+              <w:spacing w:before="16" w:after="16"/>
+            </w:pPr>
+            <w:r>
+              <w:t xml:space="preserve">Which variables are not available in the imported data?</w:t>
+            </w:r>
+          </w:p>
+        </w:tc>
+      </w:tr>
+    </w:tbl>
+    <w:bookmarkEnd w:id="45"/>
+    <w:bookmarkEnd w:id="46"/>
+    <w:bookmarkEnd w:id="47"/>
     <w:sectPr/>
   </w:body>
 </w:document>

</xml_diff>